<commit_message>
Añadida integrante y parte ramas remotas
</commit_message>
<xml_diff>
--- a/Informe.docx
+++ b/Informe.docx
@@ -120,7 +120,7 @@
             <mc:AlternateContent>
               <mc:Choice Requires="wps">
                 <w:drawing>
-                  <wp:anchor distT="0" distB="0" distL="114300" distR="114300" simplePos="0" relativeHeight="251659264" behindDoc="0" locked="0" layoutInCell="0" allowOverlap="1" wp14:anchorId="02946BA0" wp14:editId="12F18C14">
+                  <wp:anchor distT="0" distB="0" distL="114300" distR="114300" simplePos="0" relativeHeight="251659264" behindDoc="0" locked="0" layoutInCell="0" allowOverlap="1" wp14:anchorId="5212E787" wp14:editId="3A490BDF">
                     <wp:simplePos x="0" y="0"/>
                     <wp:positionH relativeFrom="page">
                       <wp:align>center</wp:align>
@@ -192,7 +192,7 @@
             <mc:AlternateContent>
               <mc:Choice Requires="wps">
                 <w:drawing>
-                  <wp:anchor distT="0" distB="0" distL="114300" distR="114300" simplePos="0" relativeHeight="251662336" behindDoc="0" locked="0" layoutInCell="0" allowOverlap="1" wp14:anchorId="5797A286" wp14:editId="6F42D58E">
+                  <wp:anchor distT="0" distB="0" distL="114300" distR="114300" simplePos="0" relativeHeight="251662336" behindDoc="0" locked="0" layoutInCell="0" allowOverlap="1" wp14:anchorId="1F593E15" wp14:editId="3DAF7DD3">
                     <wp:simplePos x="0" y="0"/>
                     <wp:positionH relativeFrom="leftMargin">
                       <wp:align>center</wp:align>
@@ -264,7 +264,7 @@
             <mc:AlternateContent>
               <mc:Choice Requires="wps">
                 <w:drawing>
-                  <wp:anchor distT="0" distB="0" distL="114300" distR="114300" simplePos="0" relativeHeight="251661312" behindDoc="0" locked="0" layoutInCell="0" allowOverlap="1" wp14:anchorId="7207917C" wp14:editId="27652747">
+                  <wp:anchor distT="0" distB="0" distL="114300" distR="114300" simplePos="0" relativeHeight="251661312" behindDoc="0" locked="0" layoutInCell="0" allowOverlap="1" wp14:anchorId="107AEB76" wp14:editId="56A7BF3E">
                     <wp:simplePos x="0" y="0"/>
                     <wp:positionH relativeFrom="rightMargin">
                       <wp:align>center</wp:align>
@@ -336,7 +336,7 @@
             <mc:AlternateContent>
               <mc:Choice Requires="wps">
                 <w:drawing>
-                  <wp:anchor distT="0" distB="0" distL="114300" distR="114300" simplePos="0" relativeHeight="251660288" behindDoc="0" locked="0" layoutInCell="0" allowOverlap="1" wp14:anchorId="6EA0918D" wp14:editId="20FCC85C">
+                  <wp:anchor distT="0" distB="0" distL="114300" distR="114300" simplePos="0" relativeHeight="251660288" behindDoc="0" locked="0" layoutInCell="0" allowOverlap="1" wp14:anchorId="7C60A242" wp14:editId="223DBE08">
                     <wp:simplePos x="0" y="0"/>
                     <wp:positionH relativeFrom="page">
                       <wp:align>center</wp:align>
@@ -417,6 +417,7 @@
             <w:dataBinding w:prefixMappings="xmlns:ns0='http://schemas.openxmlformats.org/package/2006/metadata/core-properties' xmlns:ns1='http://purl.org/dc/elements/1.1/'" w:xpath="/ns0:coreProperties[1]/ns1:title[1]" w:storeItemID="{6C3C8BC8-F283-45AE-878A-BAB7291924A1}"/>
             <w:text/>
           </w:sdtPr>
+          <w:sdtEndPr/>
           <w:sdtContent>
             <w:p>
               <w:pPr>
@@ -454,6 +455,7 @@
             <w:dataBinding w:prefixMappings="xmlns:ns0='http://schemas.openxmlformats.org/package/2006/metadata/core-properties' xmlns:ns1='http://purl.org/dc/elements/1.1/'" w:xpath="/ns0:coreProperties[1]/ns1:subject[1]" w:storeItemID="{6C3C8BC8-F283-45AE-878A-BAB7291924A1}"/>
             <w:text/>
           </w:sdtPr>
+          <w:sdtEndPr/>
           <w:sdtContent>
             <w:p>
               <w:pPr>
@@ -511,6 +513,7 @@
               <w:calendar w:val="gregorian"/>
             </w:date>
           </w:sdtPr>
+          <w:sdtEndPr/>
           <w:sdtContent>
             <w:p>
               <w:pPr>
@@ -540,6 +543,7 @@
             <w:dataBinding w:prefixMappings="xmlns:ns0='http://schemas.openxmlformats.org/officeDocument/2006/extended-properties'" w:xpath="/ns0:Properties[1]/ns0:Company[1]" w:storeItemID="{6668398D-A668-4E3E-A5EB-62B293D839F1}"/>
             <w:text/>
           </w:sdtPr>
+          <w:sdtEndPr/>
           <w:sdtContent>
             <w:p>
               <w:pPr>
@@ -797,20 +801,42 @@
             <w:spacing w:after="0" w:line="240" w:lineRule="auto"/>
             <w:rPr>
               <w:rFonts w:ascii="Times New Roman" w:eastAsia="Times New Roman" w:hAnsi="Times New Roman" w:cs="Times New Roman"/>
-              <w:sz w:val="24"/>
-              <w:szCs w:val="24"/>
-              <w:lang w:eastAsia="es-AR"/>
-            </w:rPr>
-          </w:pPr>
-          <w:r>
-            <w:rPr>
-              <w:rFonts w:ascii="Times New Roman" w:eastAsia="Times New Roman" w:hAnsi="Times New Roman" w:cs="Times New Roman"/>
               <w:color w:val="000000"/>
               <w:sz w:val="24"/>
               <w:szCs w:val="24"/>
               <w:lang w:eastAsia="es-AR"/>
             </w:rPr>
+          </w:pPr>
+          <w:r>
+            <w:rPr>
+              <w:rFonts w:ascii="Times New Roman" w:eastAsia="Times New Roman" w:hAnsi="Times New Roman" w:cs="Times New Roman"/>
+              <w:color w:val="000000"/>
+              <w:sz w:val="24"/>
+              <w:szCs w:val="24"/>
+              <w:lang w:eastAsia="es-AR"/>
+            </w:rPr>
             <w:t>Navarro, Fabián</w:t>
+          </w:r>
+        </w:p>
+        <w:p>
+          <w:pPr>
+            <w:spacing w:after="0" w:line="240" w:lineRule="auto"/>
+            <w:rPr>
+              <w:rFonts w:ascii="Times New Roman" w:eastAsia="Times New Roman" w:hAnsi="Times New Roman" w:cs="Times New Roman"/>
+              <w:sz w:val="24"/>
+              <w:szCs w:val="24"/>
+              <w:lang w:eastAsia="es-AR"/>
+            </w:rPr>
+          </w:pPr>
+          <w:r>
+            <w:rPr>
+              <w:rFonts w:ascii="Times New Roman" w:eastAsia="Times New Roman" w:hAnsi="Times New Roman" w:cs="Times New Roman"/>
+              <w:color w:val="000000"/>
+              <w:sz w:val="24"/>
+              <w:szCs w:val="24"/>
+              <w:lang w:eastAsia="es-AR"/>
+            </w:rPr>
+            <w:t>Rubiales, Lucia</w:t>
           </w:r>
         </w:p>
         <w:p>
@@ -1593,6 +1619,19 @@
         </w:rPr>
         <w:t>Creación de un repositorio remoto</w:t>
       </w:r>
+      <w:r>
+        <w:rPr>
+          <w:rFonts w:ascii="Arial" w:eastAsia="Times New Roman" w:hAnsi="Arial" w:cs="Arial"/>
+          <w:i/>
+          <w:iCs/>
+          <w:color w:val="000000"/>
+          <w:sz w:val="24"/>
+          <w:szCs w:val="24"/>
+          <w:u w:val="single"/>
+          <w:lang w:eastAsia="es-AR"/>
+        </w:rPr>
+        <w:t xml:space="preserve"> y ramas remotas</w:t>
+      </w:r>
     </w:p>
     <w:p>
       <w:pPr>
@@ -1795,25 +1834,6 @@
         <w:spacing w:after="0" w:line="240" w:lineRule="auto"/>
         <w:jc w:val="both"/>
         <w:rPr>
-          <w:rFonts w:ascii="Times New Roman" w:eastAsia="Times New Roman" w:hAnsi="Times New Roman" w:cs="Times New Roman"/>
-          <w:sz w:val="24"/>
-          <w:szCs w:val="24"/>
-          <w:lang w:eastAsia="es-AR"/>
-        </w:rPr>
-      </w:pPr>
-      <w:r>
-        <w:rPr>
-          <w:rFonts w:ascii="Arial" w:eastAsia="Times New Roman" w:hAnsi="Arial" w:cs="Arial"/>
-          <w:color w:val="000000"/>
-          <w:sz w:val="24"/>
-          <w:szCs w:val="24"/>
-          <w:lang w:eastAsia="es-AR"/>
-        </w:rPr>
-        <w:t>Para trabajar de manera más organizada cada uno creó una rama local con su nombre y luego se subieron al repositorio remoto (</w:t>
-      </w:r>
-      <w:proofErr w:type="spellStart"/>
-      <w:r>
-        <w:rPr>
           <w:rFonts w:ascii="Arial" w:eastAsia="Times New Roman" w:hAnsi="Arial" w:cs="Arial"/>
           <w:i/>
           <w:iCs/>
@@ -1822,9 +1842,18 @@
           <w:szCs w:val="24"/>
           <w:lang w:eastAsia="es-AR"/>
         </w:rPr>
-        <w:t>git</w:t>
-      </w:r>
-      <w:proofErr w:type="spellEnd"/>
+      </w:pPr>
+      <w:r>
+        <w:rPr>
+          <w:rFonts w:ascii="Arial" w:eastAsia="Times New Roman" w:hAnsi="Arial" w:cs="Arial"/>
+          <w:color w:val="000000"/>
+          <w:sz w:val="24"/>
+          <w:szCs w:val="24"/>
+          <w:lang w:eastAsia="es-AR"/>
+        </w:rPr>
+        <w:t>Para trabajar de manera más organizada cada uno creó una rama local con su nombre y luego se subieron al repositorio remoto (</w:t>
+      </w:r>
+      <w:proofErr w:type="spellStart"/>
       <w:r>
         <w:rPr>
           <w:rFonts w:ascii="Arial" w:eastAsia="Times New Roman" w:hAnsi="Arial" w:cs="Arial"/>
@@ -1835,9 +1864,9 @@
           <w:szCs w:val="24"/>
           <w:lang w:eastAsia="es-AR"/>
         </w:rPr>
-        <w:t xml:space="preserve"> </w:t>
-      </w:r>
-      <w:proofErr w:type="spellStart"/>
+        <w:t>git</w:t>
+      </w:r>
+      <w:proofErr w:type="spellEnd"/>
       <w:r>
         <w:rPr>
           <w:rFonts w:ascii="Arial" w:eastAsia="Times New Roman" w:hAnsi="Arial" w:cs="Arial"/>
@@ -1848,9 +1877,9 @@
           <w:szCs w:val="24"/>
           <w:lang w:eastAsia="es-AR"/>
         </w:rPr>
-        <w:t>push</w:t>
-      </w:r>
-      <w:proofErr w:type="spellEnd"/>
+        <w:t xml:space="preserve"> </w:t>
+      </w:r>
+      <w:proofErr w:type="spellStart"/>
       <w:r>
         <w:rPr>
           <w:rFonts w:ascii="Arial" w:eastAsia="Times New Roman" w:hAnsi="Arial" w:cs="Arial"/>
@@ -1861,9 +1890,9 @@
           <w:szCs w:val="24"/>
           <w:lang w:eastAsia="es-AR"/>
         </w:rPr>
-        <w:t xml:space="preserve"> -u </w:t>
-      </w:r>
-      <w:proofErr w:type="spellStart"/>
+        <w:t>push</w:t>
+      </w:r>
+      <w:proofErr w:type="spellEnd"/>
       <w:r>
         <w:rPr>
           <w:rFonts w:ascii="Arial" w:eastAsia="Times New Roman" w:hAnsi="Arial" w:cs="Arial"/>
@@ -1874,9 +1903,9 @@
           <w:szCs w:val="24"/>
           <w:lang w:eastAsia="es-AR"/>
         </w:rPr>
-        <w:t>origin</w:t>
-      </w:r>
-      <w:proofErr w:type="spellEnd"/>
+        <w:t xml:space="preserve"> -u </w:t>
+      </w:r>
+      <w:proofErr w:type="spellStart"/>
       <w:r>
         <w:rPr>
           <w:rFonts w:ascii="Arial" w:eastAsia="Times New Roman" w:hAnsi="Arial" w:cs="Arial"/>
@@ -1887,9 +1916,9 @@
           <w:szCs w:val="24"/>
           <w:lang w:eastAsia="es-AR"/>
         </w:rPr>
-        <w:t xml:space="preserve"> </w:t>
-      </w:r>
-      <w:proofErr w:type="spellStart"/>
+        <w:t>origin</w:t>
+      </w:r>
+      <w:proofErr w:type="spellEnd"/>
       <w:r>
         <w:rPr>
           <w:rFonts w:ascii="Arial" w:eastAsia="Times New Roman" w:hAnsi="Arial" w:cs="Arial"/>
@@ -1900,9 +1929,9 @@
           <w:szCs w:val="24"/>
           <w:lang w:eastAsia="es-AR"/>
         </w:rPr>
-        <w:t>nombre_rama_integrante</w:t>
-      </w:r>
-      <w:proofErr w:type="spellEnd"/>
+        <w:t xml:space="preserve"> </w:t>
+      </w:r>
+      <w:proofErr w:type="spellStart"/>
       <w:r>
         <w:rPr>
           <w:rFonts w:ascii="Arial" w:eastAsia="Times New Roman" w:hAnsi="Arial" w:cs="Arial"/>
@@ -1913,8 +1942,269 @@
           <w:szCs w:val="24"/>
           <w:lang w:eastAsia="es-AR"/>
         </w:rPr>
-        <w:t>)</w:t>
-      </w:r>
+        <w:t>nombre_rama_in</w:t>
+      </w:r>
+      <w:r>
+        <w:rPr>
+          <w:rFonts w:ascii="Arial" w:eastAsia="Times New Roman" w:hAnsi="Arial" w:cs="Arial"/>
+          <w:i/>
+          <w:iCs/>
+          <w:color w:val="000000"/>
+          <w:sz w:val="24"/>
+          <w:szCs w:val="24"/>
+          <w:lang w:eastAsia="es-AR"/>
+        </w:rPr>
+        <w:t>tegrante</w:t>
+      </w:r>
+      <w:proofErr w:type="spellEnd"/>
+      <w:r>
+        <w:rPr>
+          <w:rFonts w:ascii="Arial" w:eastAsia="Times New Roman" w:hAnsi="Arial" w:cs="Arial"/>
+          <w:i/>
+          <w:iCs/>
+          <w:color w:val="000000"/>
+          <w:sz w:val="24"/>
+          <w:szCs w:val="24"/>
+          <w:lang w:eastAsia="es-AR"/>
+        </w:rPr>
+        <w:t>).</w:t>
+      </w:r>
+    </w:p>
+    <w:p>
+      <w:pPr>
+        <w:spacing w:after="0" w:line="240" w:lineRule="auto"/>
+        <w:jc w:val="both"/>
+        <w:rPr>
+          <w:rFonts w:ascii="Arial" w:eastAsia="Times New Roman" w:hAnsi="Arial" w:cs="Arial"/>
+          <w:i/>
+          <w:iCs/>
+          <w:color w:val="000000"/>
+          <w:sz w:val="24"/>
+          <w:szCs w:val="24"/>
+          <w:lang w:eastAsia="es-AR"/>
+        </w:rPr>
+      </w:pPr>
+      <w:r>
+        <w:rPr>
+          <w:rFonts w:ascii="Arial" w:eastAsia="Times New Roman" w:hAnsi="Arial" w:cs="Arial"/>
+          <w:color w:val="000000"/>
+          <w:sz w:val="24"/>
+          <w:szCs w:val="24"/>
+          <w:lang w:eastAsia="es-AR"/>
+        </w:rPr>
+        <w:t xml:space="preserve">En una rama alternativa llamada </w:t>
+      </w:r>
+      <w:proofErr w:type="spellStart"/>
+      <w:r>
+        <w:rPr>
+          <w:rFonts w:ascii="Arial" w:eastAsia="Times New Roman" w:hAnsi="Arial" w:cs="Arial"/>
+          <w:color w:val="000000"/>
+          <w:sz w:val="24"/>
+          <w:szCs w:val="24"/>
+          <w:lang w:eastAsia="es-AR"/>
+        </w:rPr>
+        <w:t>development</w:t>
+      </w:r>
+      <w:proofErr w:type="spellEnd"/>
+      <w:r>
+        <w:rPr>
+          <w:rFonts w:ascii="Arial" w:eastAsia="Times New Roman" w:hAnsi="Arial" w:cs="Arial"/>
+          <w:color w:val="000000"/>
+          <w:sz w:val="24"/>
+          <w:szCs w:val="24"/>
+          <w:lang w:eastAsia="es-AR"/>
+        </w:rPr>
+        <w:t xml:space="preserve"> se irá subiendo el desarrollo del trabajo, por todos los integrantes. Fue necesario que, luego </w:t>
+      </w:r>
+      <w:r>
+        <w:rPr>
+          <w:rFonts w:ascii="Arial" w:eastAsia="Times New Roman" w:hAnsi="Arial" w:cs="Arial"/>
+          <w:color w:val="000000"/>
+          <w:sz w:val="24"/>
+          <w:szCs w:val="24"/>
+          <w:lang w:eastAsia="es-AR"/>
+        </w:rPr>
+        <w:t xml:space="preserve">de </w:t>
+      </w:r>
+      <w:r>
+        <w:rPr>
+          <w:rFonts w:ascii="Arial" w:eastAsia="Times New Roman" w:hAnsi="Arial" w:cs="Arial"/>
+          <w:color w:val="000000"/>
+          <w:sz w:val="24"/>
+          <w:szCs w:val="24"/>
+          <w:lang w:eastAsia="es-AR"/>
+        </w:rPr>
+        <w:t xml:space="preserve">que un integrante la creara localmente y la subiera al repositorio remoto, cada uno </w:t>
+      </w:r>
+      <w:proofErr w:type="gramStart"/>
+      <w:r>
+        <w:rPr>
+          <w:rFonts w:ascii="Arial" w:eastAsia="Times New Roman" w:hAnsi="Arial" w:cs="Arial"/>
+          <w:color w:val="000000"/>
+          <w:sz w:val="24"/>
+          <w:szCs w:val="24"/>
+          <w:lang w:eastAsia="es-AR"/>
+        </w:rPr>
+        <w:t>actualizó</w:t>
+      </w:r>
+      <w:proofErr w:type="gramEnd"/>
+      <w:r>
+        <w:rPr>
+          <w:rFonts w:ascii="Arial" w:eastAsia="Times New Roman" w:hAnsi="Arial" w:cs="Arial"/>
+          <w:color w:val="000000"/>
+          <w:sz w:val="24"/>
+          <w:szCs w:val="24"/>
+          <w:lang w:eastAsia="es-AR"/>
+        </w:rPr>
+        <w:t xml:space="preserve"> su propia rama (con el nombre de cada uno)  con los cambios hechos en la rama de desarrollo. Para eso se utilizó el comando </w:t>
+      </w:r>
+      <w:proofErr w:type="spellStart"/>
+      <w:r>
+        <w:rPr>
+          <w:rFonts w:ascii="Arial" w:eastAsia="Times New Roman" w:hAnsi="Arial" w:cs="Arial"/>
+          <w:i/>
+          <w:iCs/>
+          <w:color w:val="000000"/>
+          <w:sz w:val="24"/>
+          <w:szCs w:val="24"/>
+          <w:lang w:eastAsia="es-AR"/>
+        </w:rPr>
+        <w:t>git</w:t>
+      </w:r>
+      <w:proofErr w:type="spellEnd"/>
+      <w:r>
+        <w:rPr>
+          <w:rFonts w:ascii="Arial" w:eastAsia="Times New Roman" w:hAnsi="Arial" w:cs="Arial"/>
+          <w:i/>
+          <w:iCs/>
+          <w:color w:val="000000"/>
+          <w:sz w:val="24"/>
+          <w:szCs w:val="24"/>
+          <w:lang w:eastAsia="es-AR"/>
+        </w:rPr>
+        <w:t xml:space="preserve"> </w:t>
+      </w:r>
+      <w:proofErr w:type="spellStart"/>
+      <w:r>
+        <w:rPr>
+          <w:rFonts w:ascii="Arial" w:eastAsia="Times New Roman" w:hAnsi="Arial" w:cs="Arial"/>
+          <w:i/>
+          <w:iCs/>
+          <w:color w:val="000000"/>
+          <w:sz w:val="24"/>
+          <w:szCs w:val="24"/>
+          <w:lang w:eastAsia="es-AR"/>
+        </w:rPr>
+        <w:t>pull</w:t>
+      </w:r>
+      <w:proofErr w:type="spellEnd"/>
+      <w:r>
+        <w:rPr>
+          <w:rFonts w:ascii="Arial" w:eastAsia="Times New Roman" w:hAnsi="Arial" w:cs="Arial"/>
+          <w:i/>
+          <w:iCs/>
+          <w:color w:val="000000"/>
+          <w:sz w:val="24"/>
+          <w:szCs w:val="24"/>
+          <w:lang w:eastAsia="es-AR"/>
+        </w:rPr>
+        <w:t xml:space="preserve"> </w:t>
+      </w:r>
+      <w:proofErr w:type="spellStart"/>
+      <w:r>
+        <w:rPr>
+          <w:rFonts w:ascii="Arial" w:eastAsia="Times New Roman" w:hAnsi="Arial" w:cs="Arial"/>
+          <w:i/>
+          <w:iCs/>
+          <w:color w:val="000000"/>
+          <w:sz w:val="24"/>
+          <w:szCs w:val="24"/>
+          <w:lang w:eastAsia="es-AR"/>
+        </w:rPr>
+        <w:t>origin</w:t>
+      </w:r>
+      <w:proofErr w:type="spellEnd"/>
+      <w:r>
+        <w:rPr>
+          <w:rFonts w:ascii="Arial" w:eastAsia="Times New Roman" w:hAnsi="Arial" w:cs="Arial"/>
+          <w:i/>
+          <w:iCs/>
+          <w:color w:val="000000"/>
+          <w:sz w:val="24"/>
+          <w:szCs w:val="24"/>
+          <w:lang w:eastAsia="es-AR"/>
+        </w:rPr>
+        <w:t xml:space="preserve"> </w:t>
+      </w:r>
+      <w:proofErr w:type="spellStart"/>
+      <w:r>
+        <w:rPr>
+          <w:rFonts w:ascii="Arial" w:eastAsia="Times New Roman" w:hAnsi="Arial" w:cs="Arial"/>
+          <w:i/>
+          <w:iCs/>
+          <w:color w:val="000000"/>
+          <w:sz w:val="24"/>
+          <w:szCs w:val="24"/>
+          <w:lang w:eastAsia="es-AR"/>
+        </w:rPr>
+        <w:t>development</w:t>
+      </w:r>
+      <w:proofErr w:type="spellEnd"/>
+      <w:r>
+        <w:rPr>
+          <w:rFonts w:ascii="Arial" w:eastAsia="Times New Roman" w:hAnsi="Arial" w:cs="Arial"/>
+          <w:i/>
+          <w:iCs/>
+          <w:color w:val="000000"/>
+          <w:sz w:val="24"/>
+          <w:szCs w:val="24"/>
+          <w:lang w:eastAsia="es-AR"/>
+        </w:rPr>
+        <w:t>. </w:t>
+      </w:r>
+    </w:p>
+    <w:p>
+      <w:pPr>
+        <w:spacing w:after="0" w:line="240" w:lineRule="auto"/>
+        <w:jc w:val="both"/>
+        <w:rPr>
+          <w:rFonts w:ascii="Arial" w:eastAsia="Times New Roman" w:hAnsi="Arial" w:cs="Arial"/>
+          <w:i/>
+          <w:iCs/>
+          <w:color w:val="000000"/>
+          <w:sz w:val="24"/>
+          <w:szCs w:val="24"/>
+          <w:lang w:eastAsia="es-AR"/>
+        </w:rPr>
+      </w:pPr>
+      <w:bookmarkStart w:id="0" w:name="_GoBack"/>
+      <w:bookmarkEnd w:id="0"/>
+    </w:p>
+    <w:p>
+      <w:pPr>
+        <w:spacing w:after="0" w:line="240" w:lineRule="auto"/>
+        <w:jc w:val="both"/>
+        <w:rPr>
+          <w:rFonts w:ascii="Times New Roman" w:eastAsia="Times New Roman" w:hAnsi="Times New Roman" w:cs="Times New Roman"/>
+          <w:sz w:val="24"/>
+          <w:szCs w:val="24"/>
+          <w:lang w:eastAsia="es-AR"/>
+        </w:rPr>
+      </w:pPr>
+    </w:p>
+    <w:p>
+      <w:pPr>
+        <w:spacing w:after="0" w:line="240" w:lineRule="auto"/>
+        <w:jc w:val="both"/>
+        <w:rPr>
+          <w:rFonts w:ascii="Arial" w:eastAsia="Times New Roman" w:hAnsi="Arial" w:cs="Arial"/>
+          <w:iCs/>
+          <w:color w:val="000000"/>
+          <w:sz w:val="24"/>
+          <w:szCs w:val="24"/>
+          <w:lang w:eastAsia="es-AR"/>
+        </w:rPr>
+      </w:pPr>
     </w:p>
     <w:p>
       <w:pPr>
@@ -2077,6 +2367,7 @@
           <w:szCs w:val="24"/>
           <w:lang w:eastAsia="es-AR"/>
         </w:rPr>
+        <w:lastRenderedPageBreak/>
         <w:br/>
       </w:r>
       <w:r>
@@ -2159,7 +2450,6 @@
           <w:color w:val="000000"/>
           <w:lang w:eastAsia="es-AR"/>
         </w:rPr>
-        <w:lastRenderedPageBreak/>
         <w:t>CONCLUSIÓN</w:t>
       </w:r>
     </w:p>
@@ -2229,8 +2519,6 @@
         </w:rPr>
         <w:br w:type="page"/>
       </w:r>
-      <w:bookmarkStart w:id="0" w:name="_GoBack"/>
-      <w:bookmarkEnd w:id="0"/>
       <w:r>
         <w:rPr>
           <w:rFonts w:ascii="Arial" w:eastAsia="Times New Roman" w:hAnsi="Arial" w:cs="Arial"/>
@@ -3310,35 +3598,6 @@
         </w:p>
       </w:docPartBody>
     </w:docPart>
-    <w:docPart>
-      <w:docPartPr>
-        <w:name w:val="72E1F7404BA54B9A8FC00CE97B1E2663"/>
-        <w:category>
-          <w:name w:val="General"/>
-          <w:gallery w:val="placeholder"/>
-        </w:category>
-        <w:types>
-          <w:type w:val="bbPlcHdr"/>
-        </w:types>
-        <w:behaviors>
-          <w:behavior w:val="content"/>
-        </w:behaviors>
-        <w:guid w:val="{903419DD-9728-472E-B9D3-31A6D8E17064}"/>
-      </w:docPartPr>
-      <w:docPartBody>
-        <w:p>
-          <w:pPr>
-            <w:pStyle w:val="72E1F7404BA54B9A8FC00CE97B1E2663"/>
-          </w:pPr>
-          <w:r>
-            <w:rPr>
-              <w:lang w:val="es-ES"/>
-            </w:rPr>
-            <w:t>[Escriba el nombre de la compañía]</w:t>
-          </w:r>
-        </w:p>
-      </w:docPartBody>
-    </w:docPart>
   </w:docParts>
 </w:glossaryDocument>
 </file>
@@ -3363,8 +3622,9 @@
     <w:panose1 w:val="020B0604030504040204"/>
     <w:charset w:val="00"/>
     <w:family w:val="swiss"/>
+    <w:notTrueType/>
     <w:pitch w:val="variable"/>
-    <w:sig w:usb0="E1002EFF" w:usb1="C000605B" w:usb2="00000029" w:usb3="00000000" w:csb0="000101FF" w:csb1="00000000"/>
+    <w:sig w:usb0="00000003" w:usb1="00000000" w:usb2="00000000" w:usb3="00000000" w:csb0="00000001" w:csb1="00000000"/>
   </w:font>
   <w:font w:name="Cambria">
     <w:panose1 w:val="02040503050406030204"/>
@@ -3398,8 +3658,10 @@
   </w:compat>
   <w:rsids>
     <w:rsidRoot w:val="00845545"/>
+    <w:rsid w:val="007B4C02"/>
     <w:rsid w:val="00845545"/>
     <w:rsid w:val="00C86DAB"/>
+    <w:rsid w:val="00D5688A"/>
   </w:rsids>
   <m:mathPr>
     <m:mathFont m:val="Cambria Math"/>

</xml_diff>

<commit_message>
Añadida parte cambios a desarrollo
</commit_message>
<xml_diff>
--- a/Informe.docx
+++ b/Informe.docx
@@ -892,16 +892,7 @@
           <w:sz w:val="24"/>
           <w:szCs w:val="24"/>
         </w:rPr>
-        <w:t xml:space="preserve">Materia: Tecnología </w:t>
-      </w:r>
-      <w:r>
-        <w:rPr>
-          <w:rFonts w:ascii="Times New Roman" w:eastAsia="Times New Roman" w:hAnsi="Times New Roman" w:cs="Times New Roman"/>
-          <w:color w:val="000000"/>
-          <w:sz w:val="24"/>
-          <w:szCs w:val="24"/>
-        </w:rPr>
-        <w:t>de la información en las organizaciones</w:t>
+        <w:t>Materia: Tecnología de la información en las organizaciones</w:t>
       </w:r>
     </w:p>
     <w:p>
@@ -1486,16 +1477,7 @@
           <w:sz w:val="24"/>
           <w:szCs w:val="24"/>
         </w:rPr>
-        <w:t>En primera instancia se definió el proyecto y luego se procedi</w:t>
-      </w:r>
-      <w:r>
-        <w:rPr>
-          <w:rFonts w:ascii="Arial" w:eastAsia="Arial" w:hAnsi="Arial" w:cs="Arial"/>
-          <w:color w:val="000000"/>
-          <w:sz w:val="24"/>
-          <w:szCs w:val="24"/>
-        </w:rPr>
-        <w:t>ó a dividir las tareas:  uno sería el encargado de redactar el informe, dos de crear el HTML correspondiente a cada página, otros dos del CSS y los restantes dos de agregar funcionalidades con JavaScript. </w:t>
+        <w:t>En primera instancia se definió el proyecto y luego se procedió a dividir las tareas:  uno sería el encargado de redactar el informe, dos de crear el HTML correspondiente a cada página, otros dos del CSS y los restantes dos de agregar funcionalidades con JavaScript. </w:t>
       </w:r>
     </w:p>
     <w:p>
@@ -1536,16 +1518,7 @@
           <w:sz w:val="24"/>
           <w:szCs w:val="24"/>
         </w:rPr>
-        <w:t>t</w:t>
-      </w:r>
-      <w:r>
-        <w:rPr>
-          <w:rFonts w:ascii="Arial" w:eastAsia="Arial" w:hAnsi="Arial" w:cs="Arial"/>
-          <w:color w:val="000000"/>
-          <w:sz w:val="24"/>
-          <w:szCs w:val="24"/>
-        </w:rPr>
-        <w:t>p</w:t>
+        <w:t>tp</w:t>
       </w:r>
       <w:proofErr w:type="spellEnd"/>
       <w:r>
@@ -1722,16 +1695,7 @@
           <w:sz w:val="24"/>
           <w:szCs w:val="24"/>
         </w:rPr>
-        <w:t xml:space="preserve"> y se agregó a todos los integrantes del equipo como colaboradores. Por ende cada uno debió v</w:t>
-      </w:r>
-      <w:r>
-        <w:rPr>
-          <w:rFonts w:ascii="Arial" w:eastAsia="Arial" w:hAnsi="Arial" w:cs="Arial"/>
-          <w:color w:val="000000"/>
-          <w:sz w:val="24"/>
-          <w:szCs w:val="24"/>
-        </w:rPr>
-        <w:t xml:space="preserve">incular su repositorio local con el remoto mediante el comando </w:t>
+        <w:t xml:space="preserve"> y se agregó a todos los integrantes del equipo como colaboradores. Por ende cada uno debió vincular su repositorio local con el remoto mediante el comando </w:t>
       </w:r>
       <w:proofErr w:type="spellStart"/>
       <w:r>
@@ -1884,16 +1848,7 @@
           <w:szCs w:val="24"/>
         </w:rPr>
         <w:lastRenderedPageBreak/>
-        <w:t>Para trabajar de manera más organizada cada uno c</w:t>
-      </w:r>
-      <w:r>
-        <w:rPr>
-          <w:rFonts w:ascii="Arial" w:eastAsia="Arial" w:hAnsi="Arial" w:cs="Arial"/>
-          <w:color w:val="000000"/>
-          <w:sz w:val="24"/>
-          <w:szCs w:val="24"/>
-        </w:rPr>
-        <w:t>reó una rama local con su nombre y luego se subieron al repositorio remoto (</w:t>
+        <w:t>Para trabajar de manera más organizada cada uno creó una rama local con su nombre y luego se subieron al repositorio remoto (</w:t>
       </w:r>
       <w:proofErr w:type="spellStart"/>
       <w:r>
@@ -2147,16 +2102,7 @@
           <w:sz w:val="24"/>
           <w:szCs w:val="24"/>
         </w:rPr>
-        <w:t xml:space="preserve"> su propia rama (con </w:t>
-      </w:r>
-      <w:r>
-        <w:rPr>
-          <w:rFonts w:ascii="Arial" w:eastAsia="Arial" w:hAnsi="Arial" w:cs="Arial"/>
-          <w:color w:val="000000"/>
-          <w:sz w:val="24"/>
-          <w:szCs w:val="24"/>
-        </w:rPr>
-        <w:t xml:space="preserve">el nombre de cada uno)  con los cambios hechos en la rama de desarrollo. Para eso se utilizó el comando </w:t>
+        <w:t xml:space="preserve"> su propia rama (con el nombre de cada uno)  con los cambios hechos en la rama de desarrollo. Para eso se utilizó el comando </w:t>
       </w:r>
       <w:proofErr w:type="spellStart"/>
       <w:r>
@@ -2564,15 +2510,7 @@
           <w:sz w:val="24"/>
           <w:szCs w:val="24"/>
         </w:rPr>
-        <w:t xml:space="preserve"> </w:t>
-      </w:r>
-      <w:r>
-        <w:rPr>
-          <w:rFonts w:ascii="Arial" w:eastAsia="Arial" w:hAnsi="Arial" w:cs="Arial"/>
-          <w:sz w:val="24"/>
-          <w:szCs w:val="24"/>
-        </w:rPr>
-        <w:t xml:space="preserve"> </w:t>
+        <w:t xml:space="preserve">  </w:t>
       </w:r>
       <w:r>
         <w:rPr>
@@ -2896,15 +2834,7 @@
           <w:sz w:val="24"/>
           <w:szCs w:val="24"/>
         </w:rPr>
-        <w:t xml:space="preserve"> de la foto podemos observar que en color verde se mue</w:t>
-      </w:r>
-      <w:r>
-        <w:rPr>
-          <w:rFonts w:ascii="Arial" w:eastAsia="Arial" w:hAnsi="Arial" w:cs="Arial"/>
-          <w:sz w:val="24"/>
-          <w:szCs w:val="24"/>
-        </w:rPr>
-        <w:t>stran los cambios realizados listo</w:t>
+        <w:t xml:space="preserve"> de la foto podemos observar que en color verde se muestran los cambios realizados listo</w:t>
       </w:r>
       <w:r>
         <w:rPr>
@@ -3156,15 +3086,7 @@
           <w:sz w:val="24"/>
           <w:szCs w:val="24"/>
         </w:rPr>
-        <w:t>Luego de confirmar los camb</w:t>
-      </w:r>
-      <w:r>
-        <w:rPr>
-          <w:rFonts w:ascii="Arial" w:eastAsia="Arial" w:hAnsi="Arial" w:cs="Arial"/>
-          <w:sz w:val="24"/>
-          <w:szCs w:val="24"/>
-        </w:rPr>
-        <w:t>ios, procedemos a subirlos al repositorio remoto utilizando el comando</w:t>
+        <w:t>Luego de confirmar los cambios, procedemos a subirlos al repositorio remoto utilizando el comando</w:t>
       </w:r>
       <w:r>
         <w:rPr>
@@ -3409,14 +3331,7 @@
           <w:rFonts w:ascii="Arial" w:hAnsi="Arial" w:cs="Arial"/>
           <w:color w:val="000000"/>
         </w:rPr>
-        <w:t>seguidamente</w:t>
-      </w:r>
-      <w:r>
-        <w:rPr>
-          <w:rFonts w:ascii="Arial" w:hAnsi="Arial" w:cs="Arial"/>
-          <w:color w:val="000000"/>
-        </w:rPr>
-        <w:t xml:space="preserve"> fue necesario realizar un </w:t>
+        <w:t xml:space="preserve">seguidamente fue necesario realizar un </w:t>
       </w:r>
       <w:proofErr w:type="spellStart"/>
       <w:r>
@@ -3517,61 +3432,736 @@
     </w:p>
     <w:p>
       <w:pPr>
+        <w:pStyle w:val="NormalWeb"/>
+        <w:spacing w:before="0" w:beforeAutospacing="0" w:after="0" w:afterAutospacing="0"/>
+        <w:jc w:val="both"/>
+      </w:pPr>
+      <w:r>
+        <w:br/>
+      </w:r>
+      <w:r>
+        <w:rPr>
+          <w:rFonts w:ascii="Arial" w:hAnsi="Arial" w:cs="Arial"/>
+          <w:color w:val="000000"/>
+          <w:u w:val="single"/>
+        </w:rPr>
+        <w:t xml:space="preserve">Cambio mensaje de </w:t>
+      </w:r>
+      <w:proofErr w:type="spellStart"/>
+      <w:r>
+        <w:rPr>
+          <w:rFonts w:ascii="Arial" w:hAnsi="Arial" w:cs="Arial"/>
+          <w:color w:val="000000"/>
+          <w:u w:val="single"/>
+        </w:rPr>
+        <w:t>commit</w:t>
+      </w:r>
+      <w:proofErr w:type="spellEnd"/>
+    </w:p>
+    <w:p>
+      <w:pPr>
+        <w:spacing w:after="0" w:line="240" w:lineRule="auto"/>
+        <w:jc w:val="both"/>
+        <w:rPr>
+          <w:rFonts w:ascii="Times New Roman" w:eastAsia="Times New Roman" w:hAnsi="Times New Roman" w:cs="Times New Roman"/>
+          <w:sz w:val="24"/>
+          <w:szCs w:val="24"/>
+        </w:rPr>
+      </w:pPr>
+      <w:r>
+        <w:rPr>
+          <w:rFonts w:ascii="Arial" w:eastAsia="Times New Roman" w:hAnsi="Arial" w:cs="Arial"/>
+          <w:color w:val="000000"/>
+          <w:sz w:val="24"/>
+          <w:szCs w:val="24"/>
+        </w:rPr>
+        <w:t xml:space="preserve">Después de realizar un </w:t>
+      </w:r>
+      <w:proofErr w:type="spellStart"/>
+      <w:r>
+        <w:rPr>
+          <w:rFonts w:ascii="Arial" w:eastAsia="Times New Roman" w:hAnsi="Arial" w:cs="Arial"/>
+          <w:color w:val="000000"/>
+          <w:sz w:val="24"/>
+          <w:szCs w:val="24"/>
+        </w:rPr>
+        <w:t>commit</w:t>
+      </w:r>
+      <w:proofErr w:type="spellEnd"/>
+      <w:r>
+        <w:rPr>
+          <w:rFonts w:ascii="Arial" w:eastAsia="Times New Roman" w:hAnsi="Arial" w:cs="Arial"/>
+          <w:color w:val="000000"/>
+          <w:sz w:val="24"/>
+          <w:szCs w:val="24"/>
+        </w:rPr>
+        <w:t xml:space="preserve"> con avances sobre el desarrollo, se evidencia que el mensaje podría ser más conciso. Para enmendar este error se usa </w:t>
+      </w:r>
+      <w:proofErr w:type="spellStart"/>
+      <w:r>
+        <w:rPr>
+          <w:rFonts w:ascii="Arial" w:eastAsia="Times New Roman" w:hAnsi="Arial" w:cs="Arial"/>
+          <w:i/>
+          <w:iCs/>
+          <w:color w:val="000000"/>
+          <w:sz w:val="24"/>
+          <w:szCs w:val="24"/>
+        </w:rPr>
+        <w:t>git</w:t>
+      </w:r>
+      <w:proofErr w:type="spellEnd"/>
+      <w:r>
+        <w:rPr>
+          <w:rFonts w:ascii="Arial" w:eastAsia="Times New Roman" w:hAnsi="Arial" w:cs="Arial"/>
+          <w:i/>
+          <w:iCs/>
+          <w:color w:val="000000"/>
+          <w:sz w:val="24"/>
+          <w:szCs w:val="24"/>
+        </w:rPr>
+        <w:t xml:space="preserve"> </w:t>
+      </w:r>
+      <w:proofErr w:type="spellStart"/>
+      <w:r>
+        <w:rPr>
+          <w:rFonts w:ascii="Arial" w:eastAsia="Times New Roman" w:hAnsi="Arial" w:cs="Arial"/>
+          <w:i/>
+          <w:iCs/>
+          <w:color w:val="000000"/>
+          <w:sz w:val="24"/>
+          <w:szCs w:val="24"/>
+        </w:rPr>
+        <w:t>commit</w:t>
+      </w:r>
+      <w:proofErr w:type="spellEnd"/>
+      <w:r>
+        <w:rPr>
+          <w:rFonts w:ascii="Arial" w:eastAsia="Times New Roman" w:hAnsi="Arial" w:cs="Arial"/>
+          <w:i/>
+          <w:iCs/>
+          <w:color w:val="000000"/>
+          <w:sz w:val="24"/>
+          <w:szCs w:val="24"/>
+        </w:rPr>
+        <w:t xml:space="preserve"> --</w:t>
+      </w:r>
+      <w:proofErr w:type="spellStart"/>
+      <w:r>
+        <w:rPr>
+          <w:rFonts w:ascii="Arial" w:eastAsia="Times New Roman" w:hAnsi="Arial" w:cs="Arial"/>
+          <w:i/>
+          <w:iCs/>
+          <w:color w:val="000000"/>
+          <w:sz w:val="24"/>
+          <w:szCs w:val="24"/>
+        </w:rPr>
+        <w:t>amend</w:t>
+      </w:r>
+      <w:proofErr w:type="spellEnd"/>
+      <w:r>
+        <w:rPr>
+          <w:rFonts w:ascii="Arial" w:eastAsia="Times New Roman" w:hAnsi="Arial" w:cs="Arial"/>
+          <w:i/>
+          <w:iCs/>
+          <w:color w:val="000000"/>
+          <w:sz w:val="24"/>
+          <w:szCs w:val="24"/>
+        </w:rPr>
+        <w:t xml:space="preserve"> -m “nuevo mensaje”. </w:t>
+      </w:r>
+      <w:r>
+        <w:rPr>
+          <w:rFonts w:ascii="Arial" w:eastAsia="Times New Roman" w:hAnsi="Arial" w:cs="Arial"/>
+          <w:color w:val="000000"/>
+          <w:sz w:val="24"/>
+          <w:szCs w:val="24"/>
+        </w:rPr>
+        <w:t xml:space="preserve">Si se lee el historial de </w:t>
+      </w:r>
+      <w:proofErr w:type="spellStart"/>
+      <w:r>
+        <w:rPr>
+          <w:rFonts w:ascii="Arial" w:eastAsia="Times New Roman" w:hAnsi="Arial" w:cs="Arial"/>
+          <w:color w:val="000000"/>
+          <w:sz w:val="24"/>
+          <w:szCs w:val="24"/>
+        </w:rPr>
+        <w:t>commits</w:t>
+      </w:r>
+      <w:proofErr w:type="spellEnd"/>
+      <w:r>
+        <w:rPr>
+          <w:rFonts w:ascii="Arial" w:eastAsia="Times New Roman" w:hAnsi="Arial" w:cs="Arial"/>
+          <w:color w:val="000000"/>
+          <w:sz w:val="24"/>
+          <w:szCs w:val="24"/>
+        </w:rPr>
+        <w:t xml:space="preserve"> en este momento con </w:t>
+      </w:r>
+      <w:proofErr w:type="spellStart"/>
+      <w:r>
+        <w:rPr>
+          <w:rFonts w:ascii="Arial" w:eastAsia="Times New Roman" w:hAnsi="Arial" w:cs="Arial"/>
+          <w:i/>
+          <w:iCs/>
+          <w:color w:val="000000"/>
+          <w:sz w:val="24"/>
+          <w:szCs w:val="24"/>
+        </w:rPr>
+        <w:t>git</w:t>
+      </w:r>
+      <w:proofErr w:type="spellEnd"/>
+      <w:r>
+        <w:rPr>
+          <w:rFonts w:ascii="Arial" w:eastAsia="Times New Roman" w:hAnsi="Arial" w:cs="Arial"/>
+          <w:i/>
+          <w:iCs/>
+          <w:color w:val="000000"/>
+          <w:sz w:val="24"/>
+          <w:szCs w:val="24"/>
+        </w:rPr>
+        <w:t xml:space="preserve"> log</w:t>
+      </w:r>
+      <w:r>
+        <w:rPr>
+          <w:rFonts w:ascii="Arial" w:eastAsia="Times New Roman" w:hAnsi="Arial" w:cs="Arial"/>
+          <w:color w:val="000000"/>
+          <w:sz w:val="24"/>
+          <w:szCs w:val="24"/>
+        </w:rPr>
+        <w:t xml:space="preserve"> se observa que el mensaje que se redactó en un primer momento ya no está, sino que fue reemplazado por lo escrito del </w:t>
+      </w:r>
+      <w:proofErr w:type="spellStart"/>
+      <w:r>
+        <w:rPr>
+          <w:rFonts w:ascii="Arial" w:eastAsia="Times New Roman" w:hAnsi="Arial" w:cs="Arial"/>
+          <w:color w:val="000000"/>
+          <w:sz w:val="24"/>
+          <w:szCs w:val="24"/>
+        </w:rPr>
+        <w:t>amend</w:t>
+      </w:r>
+      <w:proofErr w:type="spellEnd"/>
+      <w:r>
+        <w:rPr>
+          <w:rFonts w:ascii="Arial" w:eastAsia="Times New Roman" w:hAnsi="Arial" w:cs="Arial"/>
+          <w:color w:val="000000"/>
+          <w:sz w:val="24"/>
+          <w:szCs w:val="24"/>
+        </w:rPr>
+        <w:t>. </w:t>
+      </w:r>
+    </w:p>
+    <w:p>
+      <w:pPr>
+        <w:pStyle w:val="NormalWeb"/>
+        <w:spacing w:before="0" w:beforeAutospacing="0" w:after="0" w:afterAutospacing="0"/>
+        <w:jc w:val="both"/>
+      </w:pPr>
+      <w:r>
+        <w:rPr>
+          <w:rFonts w:ascii="Arial" w:hAnsi="Arial" w:cs="Arial"/>
+          <w:noProof/>
+          <w:color w:val="000000"/>
+          <w:bdr w:val="none" w:sz="0" w:space="0" w:color="auto" w:frame="1"/>
+        </w:rPr>
+        <w:drawing>
+          <wp:inline distT="0" distB="0" distL="0" distR="0" wp14:anchorId="0099D4D3" wp14:editId="288643B3">
+            <wp:extent cx="5392373" cy="2004060"/>
+            <wp:effectExtent l="0" t="0" r="0" b="0"/>
+            <wp:docPr id="17" name="Imagen 17" descr="https://lh5.googleusercontent.com/7_Hv3qS1W2izOoeBPxTx6icxckl9ACw5nzHlzqNbShd4c4SOspuOyDH8dQ8k2OolUxy-z3wjdw1qRYh81SCqfPtL8xON8jMyzwBxWhVWfrRzPu23AJ8-bUBfnnUgLPqoahdj_Sx_"/>
+            <wp:cNvGraphicFramePr>
+              <a:graphicFrameLocks xmlns:a="http://schemas.openxmlformats.org/drawingml/2006/main" noChangeAspect="1"/>
+            </wp:cNvGraphicFramePr>
+            <a:graphic xmlns:a="http://schemas.openxmlformats.org/drawingml/2006/main">
+              <a:graphicData uri="http://schemas.openxmlformats.org/drawingml/2006/picture">
+                <pic:pic xmlns:pic="http://schemas.openxmlformats.org/drawingml/2006/picture">
+                  <pic:nvPicPr>
+                    <pic:cNvPr id="0" name="Picture 7" descr="https://lh5.googleusercontent.com/7_Hv3qS1W2izOoeBPxTx6icxckl9ACw5nzHlzqNbShd4c4SOspuOyDH8dQ8k2OolUxy-z3wjdw1qRYh81SCqfPtL8xON8jMyzwBxWhVWfrRzPu23AJ8-bUBfnnUgLPqoahdj_Sx_"/>
+                    <pic:cNvPicPr>
+                      <a:picLocks noChangeAspect="1" noChangeArrowheads="1"/>
+                    </pic:cNvPicPr>
+                  </pic:nvPicPr>
+                  <pic:blipFill rotWithShape="1">
+                    <a:blip r:embed="rId14" cstate="print">
+                      <a:extLst>
+                        <a:ext uri="{28A0092B-C50C-407E-A947-70E740481C1C}">
+                          <a14:useLocalDpi xmlns:a14="http://schemas.microsoft.com/office/drawing/2010/main" val="0"/>
+                        </a:ext>
+                      </a:extLst>
+                    </a:blip>
+                    <a:srcRect b="34086"/>
+                    <a:stretch/>
+                  </pic:blipFill>
+                  <pic:spPr bwMode="auto">
+                    <a:xfrm>
+                      <a:off x="0" y="0"/>
+                      <a:ext cx="5400040" cy="2006909"/>
+                    </a:xfrm>
+                    <a:prstGeom prst="rect">
+                      <a:avLst/>
+                    </a:prstGeom>
+                    <a:noFill/>
+                    <a:ln>
+                      <a:noFill/>
+                    </a:ln>
+                    <a:extLst>
+                      <a:ext uri="{53640926-AAD7-44D8-BBD7-CCE9431645EC}">
+                        <a14:shadowObscured xmlns:a14="http://schemas.microsoft.com/office/drawing/2010/main"/>
+                      </a:ext>
+                    </a:extLst>
+                  </pic:spPr>
+                </pic:pic>
+              </a:graphicData>
+            </a:graphic>
+          </wp:inline>
+        </w:drawing>
+      </w:r>
+      <w:r>
+        <w:br/>
+      </w:r>
+      <w:r>
+        <w:br/>
+      </w:r>
+      <w:r>
+        <w:rPr>
+          <w:rFonts w:ascii="Arial" w:hAnsi="Arial" w:cs="Arial"/>
+          <w:color w:val="000000"/>
+          <w:u w:val="single"/>
+        </w:rPr>
+        <w:t>Deshaciendo cambios</w:t>
+      </w:r>
+    </w:p>
+    <w:p>
+      <w:pPr>
+        <w:spacing w:after="0" w:line="240" w:lineRule="auto"/>
+        <w:jc w:val="both"/>
+        <w:rPr>
+          <w:rFonts w:ascii="Times New Roman" w:eastAsia="Times New Roman" w:hAnsi="Times New Roman" w:cs="Times New Roman"/>
+          <w:sz w:val="24"/>
+          <w:szCs w:val="24"/>
+        </w:rPr>
+      </w:pPr>
+      <w:r>
+        <w:rPr>
+          <w:rFonts w:ascii="Arial" w:eastAsia="Times New Roman" w:hAnsi="Arial" w:cs="Arial"/>
+          <w:color w:val="000000"/>
+          <w:sz w:val="24"/>
+          <w:szCs w:val="24"/>
+        </w:rPr>
+        <w:t xml:space="preserve">Uno de los integrantes modificó el contenido del informe agregando los archivos al </w:t>
+      </w:r>
+      <w:proofErr w:type="spellStart"/>
+      <w:r>
+        <w:rPr>
+          <w:rFonts w:ascii="Arial" w:eastAsia="Times New Roman" w:hAnsi="Arial" w:cs="Arial"/>
+          <w:color w:val="000000"/>
+          <w:sz w:val="24"/>
+          <w:szCs w:val="24"/>
+        </w:rPr>
+        <w:t>staging</w:t>
+      </w:r>
+      <w:proofErr w:type="spellEnd"/>
+      <w:r>
+        <w:rPr>
+          <w:rFonts w:ascii="Arial" w:eastAsia="Times New Roman" w:hAnsi="Arial" w:cs="Arial"/>
+          <w:color w:val="000000"/>
+          <w:sz w:val="24"/>
+          <w:szCs w:val="24"/>
+        </w:rPr>
+        <w:t xml:space="preserve"> </w:t>
+      </w:r>
+      <w:proofErr w:type="spellStart"/>
+      <w:r>
+        <w:rPr>
+          <w:rFonts w:ascii="Arial" w:eastAsia="Times New Roman" w:hAnsi="Arial" w:cs="Arial"/>
+          <w:color w:val="000000"/>
+          <w:sz w:val="24"/>
+          <w:szCs w:val="24"/>
+        </w:rPr>
+        <w:t>area</w:t>
+      </w:r>
+      <w:proofErr w:type="spellEnd"/>
+      <w:r>
+        <w:rPr>
+          <w:rFonts w:ascii="Arial" w:eastAsia="Times New Roman" w:hAnsi="Arial" w:cs="Arial"/>
+          <w:color w:val="000000"/>
+          <w:sz w:val="24"/>
+          <w:szCs w:val="24"/>
+        </w:rPr>
+        <w:t xml:space="preserve"> con un </w:t>
+      </w:r>
+      <w:proofErr w:type="spellStart"/>
+      <w:r>
+        <w:rPr>
+          <w:rFonts w:ascii="Arial" w:eastAsia="Times New Roman" w:hAnsi="Arial" w:cs="Arial"/>
+          <w:i/>
+          <w:iCs/>
+          <w:color w:val="000000"/>
+          <w:sz w:val="24"/>
+          <w:szCs w:val="24"/>
+        </w:rPr>
+        <w:t>git</w:t>
+      </w:r>
+      <w:proofErr w:type="spellEnd"/>
+      <w:r>
+        <w:rPr>
+          <w:rFonts w:ascii="Arial" w:eastAsia="Times New Roman" w:hAnsi="Arial" w:cs="Arial"/>
+          <w:i/>
+          <w:iCs/>
+          <w:color w:val="000000"/>
+          <w:sz w:val="24"/>
+          <w:szCs w:val="24"/>
+        </w:rPr>
+        <w:t xml:space="preserve"> </w:t>
+      </w:r>
+      <w:proofErr w:type="spellStart"/>
+      <w:proofErr w:type="gramStart"/>
+      <w:r>
+        <w:rPr>
+          <w:rFonts w:ascii="Arial" w:eastAsia="Times New Roman" w:hAnsi="Arial" w:cs="Arial"/>
+          <w:i/>
+          <w:iCs/>
+          <w:color w:val="000000"/>
+          <w:sz w:val="24"/>
+          <w:szCs w:val="24"/>
+        </w:rPr>
+        <w:t>add</w:t>
+      </w:r>
+      <w:proofErr w:type="spellEnd"/>
+      <w:r>
+        <w:rPr>
+          <w:rFonts w:ascii="Arial" w:eastAsia="Times New Roman" w:hAnsi="Arial" w:cs="Arial"/>
+          <w:i/>
+          <w:iCs/>
+          <w:color w:val="000000"/>
+          <w:sz w:val="24"/>
+          <w:szCs w:val="24"/>
+        </w:rPr>
+        <w:t xml:space="preserve"> .</w:t>
+      </w:r>
+      <w:proofErr w:type="gramEnd"/>
+      <w:r>
+        <w:rPr>
+          <w:rFonts w:ascii="Arial" w:eastAsia="Times New Roman" w:hAnsi="Arial" w:cs="Arial"/>
+          <w:color w:val="000000"/>
+          <w:sz w:val="24"/>
+          <w:szCs w:val="24"/>
+        </w:rPr>
+        <w:t xml:space="preserve"> Pero se </w:t>
+      </w:r>
+      <w:proofErr w:type="spellStart"/>
+      <w:r>
+        <w:rPr>
+          <w:rFonts w:ascii="Arial" w:eastAsia="Times New Roman" w:hAnsi="Arial" w:cs="Arial"/>
+          <w:color w:val="000000"/>
+          <w:sz w:val="24"/>
+          <w:szCs w:val="24"/>
+        </w:rPr>
+        <w:t>dió</w:t>
+      </w:r>
+      <w:proofErr w:type="spellEnd"/>
+      <w:r>
+        <w:rPr>
+          <w:rFonts w:ascii="Arial" w:eastAsia="Times New Roman" w:hAnsi="Arial" w:cs="Arial"/>
+          <w:color w:val="000000"/>
+          <w:sz w:val="24"/>
+          <w:szCs w:val="24"/>
+        </w:rPr>
+        <w:t xml:space="preserve"> cuenta de un error en la bibliografía y decidió quitar los cambios de la zona de intercambio temporal. Para eso utilizo el comando</w:t>
+      </w:r>
+      <w:r>
+        <w:rPr>
+          <w:rFonts w:ascii="Arial" w:eastAsia="Times New Roman" w:hAnsi="Arial" w:cs="Arial"/>
+          <w:i/>
+          <w:iCs/>
+          <w:color w:val="000000"/>
+          <w:sz w:val="24"/>
+          <w:szCs w:val="24"/>
+        </w:rPr>
+        <w:t xml:space="preserve"> </w:t>
+      </w:r>
+      <w:proofErr w:type="spellStart"/>
+      <w:r>
+        <w:rPr>
+          <w:rFonts w:ascii="Arial" w:eastAsia="Times New Roman" w:hAnsi="Arial" w:cs="Arial"/>
+          <w:i/>
+          <w:iCs/>
+          <w:color w:val="000000"/>
+          <w:sz w:val="24"/>
+          <w:szCs w:val="24"/>
+        </w:rPr>
+        <w:t>git</w:t>
+      </w:r>
+      <w:proofErr w:type="spellEnd"/>
+      <w:r>
+        <w:rPr>
+          <w:rFonts w:ascii="Arial" w:eastAsia="Times New Roman" w:hAnsi="Arial" w:cs="Arial"/>
+          <w:i/>
+          <w:iCs/>
+          <w:color w:val="000000"/>
+          <w:sz w:val="24"/>
+          <w:szCs w:val="24"/>
+        </w:rPr>
+        <w:t xml:space="preserve"> </w:t>
+      </w:r>
+      <w:proofErr w:type="spellStart"/>
+      <w:r>
+        <w:rPr>
+          <w:rFonts w:ascii="Arial" w:eastAsia="Times New Roman" w:hAnsi="Arial" w:cs="Arial"/>
+          <w:i/>
+          <w:iCs/>
+          <w:color w:val="000000"/>
+          <w:sz w:val="24"/>
+          <w:szCs w:val="24"/>
+        </w:rPr>
+        <w:t>reset</w:t>
+      </w:r>
+      <w:proofErr w:type="spellEnd"/>
+      <w:r>
+        <w:rPr>
+          <w:rFonts w:ascii="Arial" w:eastAsia="Times New Roman" w:hAnsi="Arial" w:cs="Arial"/>
+          <w:i/>
+          <w:iCs/>
+          <w:color w:val="000000"/>
+          <w:sz w:val="24"/>
+          <w:szCs w:val="24"/>
+        </w:rPr>
+        <w:t xml:space="preserve"> HEAD Informe.docx, </w:t>
+      </w:r>
+      <w:r>
+        <w:rPr>
+          <w:rFonts w:ascii="Arial" w:eastAsia="Times New Roman" w:hAnsi="Arial" w:cs="Arial"/>
+          <w:color w:val="000000"/>
+          <w:sz w:val="24"/>
+          <w:szCs w:val="24"/>
+        </w:rPr>
+        <w:t xml:space="preserve">y luego se observa que los cambios efectivamente fueron quitados del </w:t>
+      </w:r>
+      <w:proofErr w:type="spellStart"/>
+      <w:r>
+        <w:rPr>
+          <w:rFonts w:ascii="Arial" w:eastAsia="Times New Roman" w:hAnsi="Arial" w:cs="Arial"/>
+          <w:color w:val="000000"/>
+          <w:sz w:val="24"/>
+          <w:szCs w:val="24"/>
+        </w:rPr>
+        <w:t>staging</w:t>
+      </w:r>
+      <w:proofErr w:type="spellEnd"/>
+      <w:r>
+        <w:rPr>
+          <w:rFonts w:ascii="Arial" w:eastAsia="Times New Roman" w:hAnsi="Arial" w:cs="Arial"/>
+          <w:color w:val="000000"/>
+          <w:sz w:val="24"/>
+          <w:szCs w:val="24"/>
+        </w:rPr>
+        <w:t xml:space="preserve"> </w:t>
+      </w:r>
+      <w:proofErr w:type="spellStart"/>
+      <w:r>
+        <w:rPr>
+          <w:rFonts w:ascii="Arial" w:eastAsia="Times New Roman" w:hAnsi="Arial" w:cs="Arial"/>
+          <w:color w:val="000000"/>
+          <w:sz w:val="24"/>
+          <w:szCs w:val="24"/>
+        </w:rPr>
+        <w:t>area</w:t>
+      </w:r>
+      <w:proofErr w:type="spellEnd"/>
+      <w:r>
+        <w:rPr>
+          <w:rFonts w:ascii="Arial" w:eastAsia="Times New Roman" w:hAnsi="Arial" w:cs="Arial"/>
+          <w:color w:val="000000"/>
+          <w:sz w:val="24"/>
+          <w:szCs w:val="24"/>
+        </w:rPr>
+        <w:t xml:space="preserve"> (vuelven a estar en rojo). </w:t>
+      </w:r>
+    </w:p>
+    <w:p>
+      <w:pPr>
         <w:spacing w:after="240" w:line="240" w:lineRule="auto"/>
         <w:rPr>
-          <w:rFonts w:ascii="Times New Roman" w:eastAsia="Times New Roman" w:hAnsi="Times New Roman" w:cs="Times New Roman"/>
-          <w:sz w:val="24"/>
-          <w:szCs w:val="24"/>
-        </w:rPr>
-      </w:pPr>
-      <w:r>
-        <w:rPr>
-          <w:rFonts w:ascii="Times New Roman" w:eastAsia="Times New Roman" w:hAnsi="Times New Roman" w:cs="Times New Roman"/>
-          <w:sz w:val="24"/>
-          <w:szCs w:val="24"/>
-        </w:rPr>
-        <w:br/>
-      </w:r>
-      <w:r>
-        <w:rPr>
-          <w:rFonts w:ascii="Times New Roman" w:eastAsia="Times New Roman" w:hAnsi="Times New Roman" w:cs="Times New Roman"/>
-          <w:sz w:val="24"/>
-          <w:szCs w:val="24"/>
-        </w:rPr>
-        <w:br/>
-      </w:r>
-      <w:r>
-        <w:rPr>
-          <w:rFonts w:ascii="Times New Roman" w:eastAsia="Times New Roman" w:hAnsi="Times New Roman" w:cs="Times New Roman"/>
-          <w:sz w:val="24"/>
-          <w:szCs w:val="24"/>
-        </w:rPr>
-        <w:br/>
-      </w:r>
-      <w:r>
-        <w:rPr>
-          <w:rFonts w:ascii="Times New Roman" w:eastAsia="Times New Roman" w:hAnsi="Times New Roman" w:cs="Times New Roman"/>
-          <w:sz w:val="24"/>
-          <w:szCs w:val="24"/>
-        </w:rPr>
-        <w:br/>
-      </w:r>
-      <w:r>
-        <w:rPr>
-          <w:rFonts w:ascii="Times New Roman" w:eastAsia="Times New Roman" w:hAnsi="Times New Roman" w:cs="Times New Roman"/>
-          <w:sz w:val="24"/>
-          <w:szCs w:val="24"/>
-        </w:rPr>
-        <w:br/>
-      </w:r>
-      <w:r>
-        <w:rPr>
-          <w:rFonts w:ascii="Times New Roman" w:eastAsia="Times New Roman" w:hAnsi="Times New Roman" w:cs="Times New Roman"/>
-          <w:sz w:val="24"/>
-          <w:szCs w:val="24"/>
-        </w:rPr>
-        <w:br/>
-      </w:r>
+          <w:rFonts w:ascii="Arial" w:hAnsi="Arial" w:cs="Arial"/>
+          <w:i/>
+          <w:iCs/>
+          <w:noProof/>
+          <w:color w:val="000000"/>
+          <w:bdr w:val="none" w:sz="0" w:space="0" w:color="auto" w:frame="1"/>
+        </w:rPr>
+      </w:pPr>
+    </w:p>
+    <w:p>
+      <w:pPr>
+        <w:spacing w:after="240" w:line="240" w:lineRule="auto"/>
+        <w:rPr>
+          <w:rFonts w:ascii="Times New Roman" w:eastAsia="Times New Roman" w:hAnsi="Times New Roman" w:cs="Times New Roman"/>
+          <w:sz w:val="24"/>
+          <w:szCs w:val="24"/>
+        </w:rPr>
+      </w:pPr>
+      <w:r>
+        <w:rPr>
+          <w:rFonts w:ascii="Arial" w:hAnsi="Arial" w:cs="Arial"/>
+          <w:i/>
+          <w:iCs/>
+          <w:noProof/>
+          <w:color w:val="000000"/>
+          <w:bdr w:val="none" w:sz="0" w:space="0" w:color="auto" w:frame="1"/>
+        </w:rPr>
+        <w:lastRenderedPageBreak/>
+        <w:drawing>
+          <wp:inline distT="0" distB="0" distL="0" distR="0">
+            <wp:extent cx="5392373" cy="1562100"/>
+            <wp:effectExtent l="0" t="0" r="0" b="0"/>
+            <wp:docPr id="18" name="Imagen 18" descr="https://lh4.googleusercontent.com/iZV7Q96ccYv6aUmbzHzVdT7FyZzajJkAV9yhuydtlU6MuTOUaddo5jMM6y7pzUSnt_aaGBycOt8f6dltNfLBRb6FpjjtNvkyy7kBvOOTWMaOCLbwFuGiPcMpRMzEgt3e1eOhovnK"/>
+            <wp:cNvGraphicFramePr>
+              <a:graphicFrameLocks xmlns:a="http://schemas.openxmlformats.org/drawingml/2006/main" noChangeAspect="1"/>
+            </wp:cNvGraphicFramePr>
+            <a:graphic xmlns:a="http://schemas.openxmlformats.org/drawingml/2006/main">
+              <a:graphicData uri="http://schemas.openxmlformats.org/drawingml/2006/picture">
+                <pic:pic xmlns:pic="http://schemas.openxmlformats.org/drawingml/2006/picture">
+                  <pic:nvPicPr>
+                    <pic:cNvPr id="0" name="Picture 9" descr="https://lh4.googleusercontent.com/iZV7Q96ccYv6aUmbzHzVdT7FyZzajJkAV9yhuydtlU6MuTOUaddo5jMM6y7pzUSnt_aaGBycOt8f6dltNfLBRb6FpjjtNvkyy7kBvOOTWMaOCLbwFuGiPcMpRMzEgt3e1eOhovnK"/>
+                    <pic:cNvPicPr>
+                      <a:picLocks noChangeAspect="1" noChangeArrowheads="1"/>
+                    </pic:cNvPicPr>
+                  </pic:nvPicPr>
+                  <pic:blipFill rotWithShape="1">
+                    <a:blip r:embed="rId15" cstate="print">
+                      <a:extLst>
+                        <a:ext uri="{28A0092B-C50C-407E-A947-70E740481C1C}">
+                          <a14:useLocalDpi xmlns:a14="http://schemas.microsoft.com/office/drawing/2010/main" val="0"/>
+                        </a:ext>
+                      </a:extLst>
+                    </a:blip>
+                    <a:srcRect l="989" t="37594" r="-989" b="11028"/>
+                    <a:stretch/>
+                  </pic:blipFill>
+                  <pic:spPr bwMode="auto">
+                    <a:xfrm>
+                      <a:off x="0" y="0"/>
+                      <a:ext cx="5400040" cy="1564321"/>
+                    </a:xfrm>
+                    <a:prstGeom prst="rect">
+                      <a:avLst/>
+                    </a:prstGeom>
+                    <a:noFill/>
+                    <a:ln>
+                      <a:noFill/>
+                    </a:ln>
+                    <a:extLst>
+                      <a:ext uri="{53640926-AAD7-44D8-BBD7-CCE9431645EC}">
+                        <a14:shadowObscured xmlns:a14="http://schemas.microsoft.com/office/drawing/2010/main"/>
+                      </a:ext>
+                    </a:extLst>
+                  </pic:spPr>
+                </pic:pic>
+              </a:graphicData>
+            </a:graphic>
+          </wp:inline>
+        </w:drawing>
+      </w:r>
+    </w:p>
+    <w:p>
+      <w:pPr>
+        <w:spacing w:after="240" w:line="240" w:lineRule="auto"/>
+        <w:rPr>
+          <w:rFonts w:ascii="Times New Roman" w:eastAsia="Times New Roman" w:hAnsi="Times New Roman" w:cs="Times New Roman"/>
+          <w:sz w:val="24"/>
+          <w:szCs w:val="24"/>
+        </w:rPr>
+      </w:pPr>
+      <w:r>
+        <w:rPr>
+          <w:rFonts w:ascii="Times New Roman" w:eastAsia="Times New Roman" w:hAnsi="Times New Roman" w:cs="Times New Roman"/>
+          <w:sz w:val="24"/>
+          <w:szCs w:val="24"/>
+        </w:rPr>
+        <w:br/>
+      </w:r>
+      <w:r>
+        <w:rPr>
+          <w:rFonts w:ascii="Arial" w:hAnsi="Arial" w:cs="Arial"/>
+          <w:i/>
+          <w:iCs/>
+          <w:noProof/>
+          <w:color w:val="000000"/>
+          <w:bdr w:val="none" w:sz="0" w:space="0" w:color="auto" w:frame="1"/>
+        </w:rPr>
+        <w:drawing>
+          <wp:inline distT="0" distB="0" distL="0" distR="0" wp14:anchorId="59BB51DB" wp14:editId="024016FA">
+            <wp:extent cx="5392372" cy="1120140"/>
+            <wp:effectExtent l="0" t="0" r="0" b="3810"/>
+            <wp:docPr id="19" name="Imagen 19" descr="https://lh5.googleusercontent.com/5GLRFEcFc9pJtBOjlEWpFm9ku4LL8jT6jF6vmQZ8M4QSsIpVFgFLl6hW5DXDTCHdb3UWYIQfoJBdqN4hTvHZfNPvLr0Y11b-DtLaF27nhH9XgMIZoDhD6I1ienVYdn3BUUlfoB4J"/>
+            <wp:cNvGraphicFramePr>
+              <a:graphicFrameLocks xmlns:a="http://schemas.openxmlformats.org/drawingml/2006/main" noChangeAspect="1"/>
+            </wp:cNvGraphicFramePr>
+            <a:graphic xmlns:a="http://schemas.openxmlformats.org/drawingml/2006/main">
+              <a:graphicData uri="http://schemas.openxmlformats.org/drawingml/2006/picture">
+                <pic:pic xmlns:pic="http://schemas.openxmlformats.org/drawingml/2006/picture">
+                  <pic:nvPicPr>
+                    <pic:cNvPr id="0" name="Picture 11" descr="https://lh5.googleusercontent.com/5GLRFEcFc9pJtBOjlEWpFm9ku4LL8jT6jF6vmQZ8M4QSsIpVFgFLl6hW5DXDTCHdb3UWYIQfoJBdqN4hTvHZfNPvLr0Y11b-DtLaF27nhH9XgMIZoDhD6I1ienVYdn3BUUlfoB4J"/>
+                    <pic:cNvPicPr>
+                      <a:picLocks noChangeAspect="1" noChangeArrowheads="1"/>
+                    </pic:cNvPicPr>
+                  </pic:nvPicPr>
+                  <pic:blipFill rotWithShape="1">
+                    <a:blip r:embed="rId16" cstate="print">
+                      <a:extLst>
+                        <a:ext uri="{28A0092B-C50C-407E-A947-70E740481C1C}">
+                          <a14:useLocalDpi xmlns:a14="http://schemas.microsoft.com/office/drawing/2010/main" val="0"/>
+                        </a:ext>
+                      </a:extLst>
+                    </a:blip>
+                    <a:srcRect t="52882" b="10275"/>
+                    <a:stretch/>
+                  </pic:blipFill>
+                  <pic:spPr bwMode="auto">
+                    <a:xfrm>
+                      <a:off x="0" y="0"/>
+                      <a:ext cx="5400040" cy="1121733"/>
+                    </a:xfrm>
+                    <a:prstGeom prst="rect">
+                      <a:avLst/>
+                    </a:prstGeom>
+                    <a:noFill/>
+                    <a:ln>
+                      <a:noFill/>
+                    </a:ln>
+                    <a:extLst>
+                      <a:ext uri="{53640926-AAD7-44D8-BBD7-CCE9431645EC}">
+                        <a14:shadowObscured xmlns:a14="http://schemas.microsoft.com/office/drawing/2010/main"/>
+                      </a:ext>
+                    </a:extLst>
+                  </pic:spPr>
+                </pic:pic>
+              </a:graphicData>
+            </a:graphic>
+          </wp:inline>
+        </w:drawing>
+      </w:r>
+    </w:p>
+    <w:p>
+      <w:pPr>
+        <w:spacing w:after="240" w:line="240" w:lineRule="auto"/>
+        <w:rPr>
+          <w:rFonts w:ascii="Times New Roman" w:eastAsia="Times New Roman" w:hAnsi="Times New Roman" w:cs="Times New Roman"/>
+          <w:sz w:val="24"/>
+          <w:szCs w:val="24"/>
+        </w:rPr>
+      </w:pPr>
+      <w:r>
+        <w:rPr>
+          <w:rFonts w:ascii="Times New Roman" w:eastAsia="Times New Roman" w:hAnsi="Times New Roman" w:cs="Times New Roman"/>
+          <w:sz w:val="24"/>
+          <w:szCs w:val="24"/>
+        </w:rPr>
+        <w:br/>
+      </w:r>
+      <w:bookmarkStart w:id="16" w:name="_GoBack"/>
+      <w:bookmarkEnd w:id="16"/>
       <w:r>
         <w:rPr>
           <w:rFonts w:ascii="Times New Roman" w:eastAsia="Times New Roman" w:hAnsi="Times New Roman" w:cs="Times New Roman"/>
@@ -4315,8 +4905,6 @@
         </w:rPr>
         <w:t>https://git-scm.com/book/en/v2</w:t>
       </w:r>
-      <w:bookmarkStart w:id="16" w:name="_GoBack"/>
-      <w:bookmarkEnd w:id="16"/>
     </w:p>
     <w:p>
       <w:pPr>

</xml_diff>

<commit_message>
Modifico indice, introduccion y conclusion
</commit_message>
<xml_diff>
--- a/Informe.docx
+++ b/Informe.docx
@@ -935,110 +935,198 @@
     </w:p>
     <w:p>
       <w:pPr>
-        <w:rPr>
-          <w:rFonts w:ascii="Arial" w:eastAsia="Arial" w:hAnsi="Arial" w:cs="Arial"/>
-          <w:b/>
-          <w:color w:val="000000"/>
-        </w:rPr>
-      </w:pPr>
-      <w:r>
-        <w:rPr>
-          <w:rFonts w:ascii="Arial" w:eastAsia="Arial" w:hAnsi="Arial" w:cs="Arial"/>
-          <w:b/>
-          <w:color w:val="000000"/>
+        <w:pStyle w:val="TtulodeTDC"/>
+        <w:rPr>
+          <w:rFonts w:ascii="Arial" w:hAnsi="Arial" w:cs="Arial"/>
+          <w:sz w:val="24"/>
+          <w:szCs w:val="24"/>
+          <w:lang w:val="es-ES"/>
+        </w:rPr>
+      </w:pPr>
+      <w:r>
+        <w:rPr>
+          <w:rFonts w:ascii="Arial" w:hAnsi="Arial" w:cs="Arial"/>
+          <w:color w:val="auto"/>
+          <w:sz w:val="24"/>
+          <w:szCs w:val="24"/>
+          <w:lang w:val="es-ES"/>
         </w:rPr>
         <w:lastRenderedPageBreak/>
-        <w:t>ÍNDICE</w:t>
+        <w:t>INDICE</w:t>
+      </w:r>
+    </w:p>
+    <w:p>
+      <w:pPr>
+        <w:rPr>
+          <w:rFonts w:ascii="Arial" w:hAnsi="Arial" w:cs="Arial"/>
+          <w:sz w:val="24"/>
+          <w:szCs w:val="24"/>
+          <w:lang w:val="es-ES"/>
+        </w:rPr>
+      </w:pPr>
+    </w:p>
+    <w:p>
+      <w:pPr>
+        <w:pStyle w:val="Ttulo3"/>
+        <w:rPr>
+          <w:rFonts w:ascii="Arial" w:hAnsi="Arial" w:cs="Arial"/>
+          <w:sz w:val="24"/>
+          <w:szCs w:val="24"/>
+          <w:lang w:val="es-ES"/>
+        </w:rPr>
+      </w:pPr>
+      <w:r>
+        <w:rPr>
+          <w:rFonts w:ascii="Arial" w:hAnsi="Arial" w:cs="Arial"/>
+          <w:sz w:val="24"/>
+          <w:szCs w:val="24"/>
+          <w:lang w:val="es-ES"/>
+        </w:rPr>
+        <w:t>Introducción……</w:t>
+      </w:r>
+      <w:r>
+        <w:rPr>
+          <w:rFonts w:ascii="Arial" w:hAnsi="Arial" w:cs="Arial"/>
+          <w:sz w:val="24"/>
+          <w:szCs w:val="24"/>
+          <w:lang w:val="es-ES"/>
+        </w:rPr>
+        <w:t>……..</w:t>
+      </w:r>
+      <w:r>
+        <w:rPr>
+          <w:rFonts w:ascii="Arial" w:hAnsi="Arial" w:cs="Arial"/>
+          <w:sz w:val="24"/>
+          <w:szCs w:val="24"/>
+          <w:lang w:val="es-ES"/>
+        </w:rPr>
+        <w:t>……………………………………………………………2</w:t>
+      </w:r>
+    </w:p>
+    <w:p>
+      <w:pPr>
+        <w:pStyle w:val="Ttulo3"/>
+        <w:rPr>
+          <w:rFonts w:ascii="Arial" w:hAnsi="Arial" w:cs="Arial"/>
+          <w:sz w:val="24"/>
+          <w:szCs w:val="24"/>
+          <w:lang w:val="es-ES"/>
+        </w:rPr>
+      </w:pPr>
+      <w:r>
+        <w:rPr>
+          <w:rFonts w:ascii="Arial" w:hAnsi="Arial" w:cs="Arial"/>
+          <w:sz w:val="24"/>
+          <w:szCs w:val="24"/>
+          <w:lang w:val="es-ES"/>
+        </w:rPr>
+        <w:t>Desarrollo………………………..</w:t>
+      </w:r>
+      <w:r>
+        <w:rPr>
+          <w:rFonts w:ascii="Arial" w:hAnsi="Arial" w:cs="Arial"/>
+          <w:sz w:val="24"/>
+          <w:szCs w:val="24"/>
+          <w:lang w:val="es-ES"/>
+        </w:rPr>
+        <w:t>....</w:t>
+      </w:r>
+      <w:r>
+        <w:rPr>
+          <w:rFonts w:ascii="Arial" w:hAnsi="Arial" w:cs="Arial"/>
+          <w:sz w:val="24"/>
+          <w:szCs w:val="24"/>
+          <w:lang w:val="es-ES"/>
+        </w:rPr>
+        <w:t>………………………………………………3</w:t>
+      </w:r>
+    </w:p>
+    <w:p>
+      <w:pPr>
+        <w:pStyle w:val="Ttulo3"/>
+        <w:rPr>
+          <w:rFonts w:ascii="Arial" w:hAnsi="Arial" w:cs="Arial"/>
+          <w:sz w:val="24"/>
+          <w:szCs w:val="24"/>
+          <w:lang w:val="es-ES"/>
+        </w:rPr>
+      </w:pPr>
+      <w:r>
+        <w:rPr>
+          <w:rFonts w:ascii="Arial" w:hAnsi="Arial" w:cs="Arial"/>
+          <w:sz w:val="24"/>
+          <w:szCs w:val="24"/>
+          <w:lang w:val="es-ES"/>
+        </w:rPr>
+        <w:t>Conclusión…………………………………………………</w:t>
+      </w:r>
+      <w:r>
+        <w:rPr>
+          <w:rFonts w:ascii="Arial" w:hAnsi="Arial" w:cs="Arial"/>
+          <w:sz w:val="24"/>
+          <w:szCs w:val="24"/>
+          <w:lang w:val="es-ES"/>
+        </w:rPr>
+        <w:t>…….</w:t>
+      </w:r>
+      <w:r>
+        <w:rPr>
+          <w:rFonts w:ascii="Arial" w:hAnsi="Arial" w:cs="Arial"/>
+          <w:sz w:val="24"/>
+          <w:szCs w:val="24"/>
+          <w:lang w:val="es-ES"/>
+        </w:rPr>
+        <w:t>…………………</w:t>
+      </w:r>
+    </w:p>
+    <w:p>
+      <w:pPr>
+        <w:pStyle w:val="Ttulo3"/>
+        <w:rPr>
+          <w:rFonts w:ascii="Arial" w:hAnsi="Arial" w:cs="Arial"/>
+          <w:sz w:val="24"/>
+          <w:szCs w:val="24"/>
+          <w:lang w:val="es-ES"/>
+        </w:rPr>
+      </w:pPr>
+      <w:r>
+        <w:rPr>
+          <w:rFonts w:ascii="Arial" w:hAnsi="Arial" w:cs="Arial"/>
+          <w:sz w:val="24"/>
+          <w:szCs w:val="24"/>
+          <w:lang w:val="es-ES"/>
+        </w:rPr>
+        <w:t>Anexos……………………………………………………………………………….</w:t>
+      </w:r>
+    </w:p>
+    <w:p>
+      <w:pPr>
+        <w:pStyle w:val="Ttulo3"/>
+        <w:rPr>
+          <w:rFonts w:ascii="Arial" w:hAnsi="Arial" w:cs="Arial"/>
+          <w:sz w:val="24"/>
+          <w:szCs w:val="24"/>
+          <w:lang w:val="es-ES"/>
+        </w:rPr>
+      </w:pPr>
+      <w:r>
+        <w:rPr>
+          <w:rFonts w:ascii="Arial" w:hAnsi="Arial" w:cs="Arial"/>
+          <w:sz w:val="24"/>
+          <w:szCs w:val="24"/>
+          <w:lang w:val="es-ES"/>
+        </w:rPr>
+        <w:t>Bibliografía…………………………………………………………………………..</w:t>
       </w:r>
     </w:p>
     <w:p>
       <w:pPr>
         <w:spacing w:after="240" w:line="240" w:lineRule="auto"/>
         <w:rPr>
-          <w:rFonts w:ascii="Times New Roman" w:eastAsia="Times New Roman" w:hAnsi="Times New Roman" w:cs="Times New Roman"/>
-          <w:sz w:val="24"/>
-          <w:szCs w:val="24"/>
-        </w:rPr>
-      </w:pPr>
-      <w:r>
-        <w:rPr>
-          <w:rFonts w:ascii="Times New Roman" w:eastAsia="Times New Roman" w:hAnsi="Times New Roman" w:cs="Times New Roman"/>
-          <w:sz w:val="24"/>
-          <w:szCs w:val="24"/>
-        </w:rPr>
-        <w:t>Introducción…………………………………………………………………………..</w:t>
-      </w:r>
-    </w:p>
-    <w:p>
-      <w:pPr>
-        <w:spacing w:after="240" w:line="240" w:lineRule="auto"/>
-        <w:rPr>
-          <w:rFonts w:ascii="Times New Roman" w:eastAsia="Times New Roman" w:hAnsi="Times New Roman" w:cs="Times New Roman"/>
-          <w:sz w:val="24"/>
-          <w:szCs w:val="24"/>
-        </w:rPr>
-      </w:pPr>
-      <w:r>
-        <w:rPr>
-          <w:rFonts w:ascii="Times New Roman" w:eastAsia="Times New Roman" w:hAnsi="Times New Roman" w:cs="Times New Roman"/>
-          <w:sz w:val="24"/>
-          <w:szCs w:val="24"/>
-        </w:rPr>
-        <w:t>Desarrollo……………………………………………………………………………..</w:t>
-      </w:r>
-    </w:p>
-    <w:p>
-      <w:pPr>
-        <w:spacing w:after="240" w:line="240" w:lineRule="auto"/>
-        <w:rPr>
-          <w:rFonts w:ascii="Times New Roman" w:eastAsia="Times New Roman" w:hAnsi="Times New Roman" w:cs="Times New Roman"/>
-          <w:sz w:val="24"/>
-          <w:szCs w:val="24"/>
-        </w:rPr>
-      </w:pPr>
-      <w:r>
-        <w:rPr>
-          <w:rFonts w:ascii="Times New Roman" w:eastAsia="Times New Roman" w:hAnsi="Times New Roman" w:cs="Times New Roman"/>
-          <w:sz w:val="24"/>
-          <w:szCs w:val="24"/>
-        </w:rPr>
-        <w:t>Conclusión……………………………………………………………………………..</w:t>
-      </w:r>
-    </w:p>
-    <w:p>
-      <w:pPr>
-        <w:spacing w:after="240" w:line="240" w:lineRule="auto"/>
-        <w:rPr>
-          <w:rFonts w:ascii="Times New Roman" w:eastAsia="Times New Roman" w:hAnsi="Times New Roman" w:cs="Times New Roman"/>
-          <w:sz w:val="24"/>
-          <w:szCs w:val="24"/>
-        </w:rPr>
-      </w:pPr>
-      <w:r>
-        <w:rPr>
-          <w:rFonts w:ascii="Times New Roman" w:eastAsia="Times New Roman" w:hAnsi="Times New Roman" w:cs="Times New Roman"/>
-          <w:sz w:val="24"/>
-          <w:szCs w:val="24"/>
-        </w:rPr>
-        <w:t>Anexos………………………………………………………………………………….</w:t>
-      </w:r>
-    </w:p>
-    <w:p>
-      <w:pPr>
-        <w:spacing w:after="240" w:line="240" w:lineRule="auto"/>
-        <w:rPr>
-          <w:rFonts w:ascii="Arial" w:eastAsia="Arial" w:hAnsi="Arial" w:cs="Arial"/>
-          <w:color w:val="000000"/>
-        </w:rPr>
-      </w:pPr>
-      <w:r>
-        <w:rPr>
-          <w:rFonts w:ascii="Times New Roman" w:eastAsia="Times New Roman" w:hAnsi="Times New Roman" w:cs="Times New Roman"/>
-          <w:sz w:val="24"/>
-          <w:szCs w:val="24"/>
-        </w:rPr>
-        <w:t>Bibliografía……………………………………………………………………………..</w:t>
-      </w:r>
+          <w:rFonts w:ascii="Arial" w:eastAsia="Arial" w:hAnsi="Arial" w:cs="Arial"/>
+          <w:color w:val="000000"/>
+        </w:rPr>
+      </w:pPr>
       <w:r>
         <w:rPr>
           <w:rFonts w:ascii="Times New Roman" w:eastAsia="Times New Roman" w:hAnsi="Times New Roman" w:cs="Times New Roman"/>
@@ -1153,6 +1241,206 @@
     </w:p>
     <w:p>
       <w:pPr>
+        <w:spacing w:after="0" w:line="240" w:lineRule="auto"/>
+        <w:jc w:val="both"/>
+        <w:rPr>
+          <w:rFonts w:ascii="Times New Roman" w:eastAsia="Times New Roman" w:hAnsi="Times New Roman" w:cs="Times New Roman"/>
+          <w:sz w:val="24"/>
+          <w:szCs w:val="24"/>
+        </w:rPr>
+      </w:pPr>
+      <w:r>
+        <w:rPr>
+          <w:rFonts w:ascii="Arial" w:eastAsia="Times New Roman" w:hAnsi="Arial" w:cs="Arial"/>
+          <w:color w:val="000000"/>
+          <w:sz w:val="24"/>
+          <w:szCs w:val="24"/>
+        </w:rPr>
+        <w:t xml:space="preserve">En el presente trabajo se pusieron en práctica los conceptos aprendidos en la materia de Tecnologías de la información en las Organizaciones referidos a </w:t>
+      </w:r>
+      <w:proofErr w:type="spellStart"/>
+      <w:r>
+        <w:rPr>
+          <w:rFonts w:ascii="Arial" w:eastAsia="Times New Roman" w:hAnsi="Arial" w:cs="Arial"/>
+          <w:color w:val="000000"/>
+          <w:sz w:val="24"/>
+          <w:szCs w:val="24"/>
+        </w:rPr>
+        <w:t>Git</w:t>
+      </w:r>
+      <w:proofErr w:type="spellEnd"/>
+      <w:r>
+        <w:rPr>
+          <w:rFonts w:ascii="Arial" w:eastAsia="Times New Roman" w:hAnsi="Arial" w:cs="Arial"/>
+          <w:color w:val="000000"/>
+          <w:sz w:val="24"/>
+          <w:szCs w:val="24"/>
+        </w:rPr>
+        <w:t xml:space="preserve">, </w:t>
+      </w:r>
+      <w:proofErr w:type="spellStart"/>
+      <w:r>
+        <w:rPr>
+          <w:rFonts w:ascii="Arial" w:eastAsia="Times New Roman" w:hAnsi="Arial" w:cs="Arial"/>
+          <w:color w:val="000000"/>
+          <w:sz w:val="24"/>
+          <w:szCs w:val="24"/>
+        </w:rPr>
+        <w:t>GitHub</w:t>
+      </w:r>
+      <w:proofErr w:type="spellEnd"/>
+      <w:r>
+        <w:rPr>
+          <w:rFonts w:ascii="Arial" w:eastAsia="Times New Roman" w:hAnsi="Arial" w:cs="Arial"/>
+          <w:color w:val="000000"/>
+          <w:sz w:val="24"/>
+          <w:szCs w:val="24"/>
+        </w:rPr>
+        <w:t xml:space="preserve"> y </w:t>
+      </w:r>
+      <w:proofErr w:type="spellStart"/>
+      <w:r>
+        <w:rPr>
+          <w:rFonts w:ascii="Arial" w:eastAsia="Times New Roman" w:hAnsi="Arial" w:cs="Arial"/>
+          <w:color w:val="000000"/>
+          <w:sz w:val="24"/>
+          <w:szCs w:val="24"/>
+        </w:rPr>
+        <w:t>Trello</w:t>
+      </w:r>
+      <w:proofErr w:type="spellEnd"/>
+      <w:r>
+        <w:rPr>
+          <w:rFonts w:ascii="Arial" w:eastAsia="Times New Roman" w:hAnsi="Arial" w:cs="Arial"/>
+          <w:color w:val="000000"/>
+          <w:sz w:val="24"/>
+          <w:szCs w:val="24"/>
+        </w:rPr>
+        <w:t>. </w:t>
+      </w:r>
+    </w:p>
+    <w:p>
+      <w:pPr>
+        <w:spacing w:after="0" w:line="240" w:lineRule="auto"/>
+        <w:jc w:val="both"/>
+        <w:rPr>
+          <w:rFonts w:ascii="Times New Roman" w:eastAsia="Times New Roman" w:hAnsi="Times New Roman" w:cs="Times New Roman"/>
+          <w:sz w:val="24"/>
+          <w:szCs w:val="24"/>
+        </w:rPr>
+      </w:pPr>
+      <w:r>
+        <w:rPr>
+          <w:rFonts w:ascii="Arial" w:eastAsia="Times New Roman" w:hAnsi="Arial" w:cs="Arial"/>
+          <w:color w:val="000000"/>
+          <w:sz w:val="24"/>
+          <w:szCs w:val="24"/>
+        </w:rPr>
+        <w:t>Para eso, se decidió la realización de una página web sobre dicha temática, donde se busca reunir conceptos dados en esta materia para que sean una guía de ayuda, no sólo para los estudiantes sino para cualquiera que desee aprender sobre este controlador de versiones. </w:t>
+      </w:r>
+    </w:p>
+    <w:p>
+      <w:pPr>
+        <w:spacing w:after="0" w:line="240" w:lineRule="auto"/>
+        <w:jc w:val="both"/>
+        <w:rPr>
+          <w:rFonts w:ascii="Times New Roman" w:eastAsia="Times New Roman" w:hAnsi="Times New Roman" w:cs="Times New Roman"/>
+          <w:sz w:val="24"/>
+          <w:szCs w:val="24"/>
+        </w:rPr>
+      </w:pPr>
+      <w:r>
+        <w:rPr>
+          <w:rFonts w:ascii="Arial" w:eastAsia="Times New Roman" w:hAnsi="Arial" w:cs="Arial"/>
+          <w:color w:val="000000"/>
+          <w:sz w:val="24"/>
+          <w:szCs w:val="24"/>
+        </w:rPr>
+        <w:t xml:space="preserve">Algunos de los objetivos más importantes que se buscan son la creación de un repositorio,  trabajar colaborativamente sobre él utilizando los comandos de </w:t>
+      </w:r>
+      <w:proofErr w:type="spellStart"/>
+      <w:r>
+        <w:rPr>
+          <w:rFonts w:ascii="Arial" w:eastAsia="Times New Roman" w:hAnsi="Arial" w:cs="Arial"/>
+          <w:color w:val="000000"/>
+          <w:sz w:val="24"/>
+          <w:szCs w:val="24"/>
+        </w:rPr>
+        <w:t>Git</w:t>
+      </w:r>
+      <w:proofErr w:type="spellEnd"/>
+      <w:r>
+        <w:rPr>
+          <w:rFonts w:ascii="Arial" w:eastAsia="Times New Roman" w:hAnsi="Arial" w:cs="Arial"/>
+          <w:color w:val="000000"/>
+          <w:sz w:val="24"/>
+          <w:szCs w:val="24"/>
+        </w:rPr>
+        <w:t xml:space="preserve">, gestionar y coordinar el proyecto a través de </w:t>
+      </w:r>
+      <w:proofErr w:type="spellStart"/>
+      <w:r>
+        <w:rPr>
+          <w:rFonts w:ascii="Arial" w:eastAsia="Times New Roman" w:hAnsi="Arial" w:cs="Arial"/>
+          <w:color w:val="000000"/>
+          <w:sz w:val="24"/>
+          <w:szCs w:val="24"/>
+        </w:rPr>
+        <w:t>Trello</w:t>
+      </w:r>
+      <w:proofErr w:type="spellEnd"/>
+      <w:r>
+        <w:rPr>
+          <w:rFonts w:ascii="Arial" w:eastAsia="Times New Roman" w:hAnsi="Arial" w:cs="Arial"/>
+          <w:color w:val="000000"/>
+          <w:sz w:val="24"/>
+          <w:szCs w:val="24"/>
+        </w:rPr>
+        <w:t>, crear archivos con diferente extensión con los que contará el repositorio y el desarrollo de habilidades blandas. </w:t>
+      </w:r>
+    </w:p>
+    <w:p>
+      <w:pPr>
+        <w:spacing w:after="0" w:line="240" w:lineRule="auto"/>
+        <w:jc w:val="both"/>
+        <w:rPr>
+          <w:rFonts w:ascii="Times New Roman" w:eastAsia="Times New Roman" w:hAnsi="Times New Roman" w:cs="Times New Roman"/>
+          <w:sz w:val="24"/>
+          <w:szCs w:val="24"/>
+        </w:rPr>
+      </w:pPr>
+      <w:r>
+        <w:rPr>
+          <w:rFonts w:ascii="Arial" w:eastAsia="Times New Roman" w:hAnsi="Arial" w:cs="Arial"/>
+          <w:color w:val="000000"/>
+          <w:sz w:val="24"/>
+          <w:szCs w:val="24"/>
+        </w:rPr>
+        <w:t xml:space="preserve">Este documento está ordenado cronológicamente según fue dándose la realización del proyecto y la construcción de la web, con subtítulos para guiar en la aplicación de los comandos de </w:t>
+      </w:r>
+      <w:proofErr w:type="spellStart"/>
+      <w:r>
+        <w:rPr>
+          <w:rFonts w:ascii="Arial" w:eastAsia="Times New Roman" w:hAnsi="Arial" w:cs="Arial"/>
+          <w:color w:val="000000"/>
+          <w:sz w:val="24"/>
+          <w:szCs w:val="24"/>
+        </w:rPr>
+        <w:t>Git</w:t>
+      </w:r>
+      <w:proofErr w:type="spellEnd"/>
+      <w:r>
+        <w:rPr>
+          <w:rFonts w:ascii="Arial" w:eastAsia="Times New Roman" w:hAnsi="Arial" w:cs="Arial"/>
+          <w:color w:val="000000"/>
+          <w:sz w:val="24"/>
+          <w:szCs w:val="24"/>
+        </w:rPr>
+        <w:t xml:space="preserve"> que fueron necesarios para llevarlo a cabo.  </w:t>
+      </w:r>
+    </w:p>
+    <w:p>
+      <w:pPr>
         <w:spacing w:after="240" w:line="240" w:lineRule="auto"/>
         <w:rPr>
           <w:rFonts w:ascii="Times New Roman" w:eastAsia="Times New Roman" w:hAnsi="Times New Roman" w:cs="Times New Roman"/>
@@ -1322,8 +1610,9 @@
       <w:pPr>
         <w:spacing w:after="0" w:line="240" w:lineRule="auto"/>
         <w:rPr>
-          <w:rFonts w:ascii="Times New Roman" w:eastAsia="Times New Roman" w:hAnsi="Times New Roman" w:cs="Times New Roman"/>
+          <w:rFonts w:ascii="Arial" w:eastAsia="Arial" w:hAnsi="Arial" w:cs="Arial"/>
           <w:b/>
+          <w:color w:val="000000"/>
           <w:sz w:val="24"/>
           <w:szCs w:val="24"/>
         </w:rPr>
@@ -1339,6 +1628,17 @@
         <w:lastRenderedPageBreak/>
         <w:t>DESARROLLO</w:t>
       </w:r>
+    </w:p>
+    <w:p>
+      <w:pPr>
+        <w:spacing w:after="0" w:line="240" w:lineRule="auto"/>
+        <w:rPr>
+          <w:rFonts w:ascii="Times New Roman" w:eastAsia="Times New Roman" w:hAnsi="Times New Roman" w:cs="Times New Roman"/>
+          <w:b/>
+          <w:sz w:val="24"/>
+          <w:szCs w:val="24"/>
+        </w:rPr>
+      </w:pPr>
     </w:p>
     <w:p>
       <w:pPr>
@@ -1676,7 +1976,7 @@
                     <pic:cNvPicPr preferRelativeResize="0"/>
                   </pic:nvPicPr>
                   <pic:blipFill>
-                    <a:blip r:embed="rId5"/>
+                    <a:blip r:embed="rId6"/>
                     <a:srcRect/>
                     <a:stretch>
                       <a:fillRect/>
@@ -1907,18 +2207,7 @@
           <w:sz w:val="24"/>
           <w:szCs w:val="24"/>
         </w:rPr>
-        <w:t>Seguidamente se clonó la carpeta que inicialmente había subido el integrante que creó</w:t>
-      </w:r>
-      <w:bookmarkStart w:id="0" w:name="_GoBack"/>
-      <w:bookmarkEnd w:id="0"/>
-      <w:r>
-        <w:rPr>
-          <w:rFonts w:ascii="Arial" w:eastAsia="Arial" w:hAnsi="Arial" w:cs="Arial"/>
-          <w:color w:val="000000"/>
-          <w:sz w:val="24"/>
-          <w:szCs w:val="24"/>
-        </w:rPr>
-        <w:t xml:space="preserve"> el repositorio remoto. </w:t>
+        <w:t>Seguidamente se clonó la carpeta que inicialmente había subido el integrante que creó el repositorio remoto. </w:t>
       </w:r>
     </w:p>
     <w:p>
@@ -2077,7 +2366,7 @@
                     <pic:cNvPicPr preferRelativeResize="0"/>
                   </pic:nvPicPr>
                   <pic:blipFill>
-                    <a:blip r:embed="rId6"/>
+                    <a:blip r:embed="rId7"/>
                     <a:srcRect/>
                     <a:stretch>
                       <a:fillRect/>
@@ -2319,7 +2608,7 @@
                     <pic:cNvPicPr preferRelativeResize="0"/>
                   </pic:nvPicPr>
                   <pic:blipFill>
-                    <a:blip r:embed="rId7"/>
+                    <a:blip r:embed="rId8"/>
                     <a:srcRect/>
                     <a:stretch>
                       <a:fillRect/>
@@ -2487,7 +2776,7 @@
                     <pic:cNvPicPr preferRelativeResize="0"/>
                   </pic:nvPicPr>
                   <pic:blipFill>
-                    <a:blip r:embed="rId8"/>
+                    <a:blip r:embed="rId9"/>
                     <a:srcRect/>
                     <a:stretch>
                       <a:fillRect/>
@@ -2735,7 +3024,7 @@
                     <pic:cNvPicPr preferRelativeResize="0"/>
                   </pic:nvPicPr>
                   <pic:blipFill>
-                    <a:blip r:embed="rId9"/>
+                    <a:blip r:embed="rId10"/>
                     <a:srcRect/>
                     <a:stretch>
                       <a:fillRect/>
@@ -2769,8 +3058,51 @@
           <w:szCs w:val="24"/>
         </w:rPr>
       </w:pPr>
-      <w:bookmarkStart w:id="1" w:name="_87mpawnk9ki7" w:colFirst="0" w:colLast="0"/>
+      <w:bookmarkStart w:id="0" w:name="_87mpawnk9ki7" w:colFirst="0" w:colLast="0"/>
+      <w:bookmarkEnd w:id="0"/>
+    </w:p>
+    <w:p>
+      <w:pPr>
+        <w:spacing w:after="0" w:line="240" w:lineRule="auto"/>
+        <w:jc w:val="both"/>
+        <w:rPr>
+          <w:rFonts w:ascii="Arial" w:eastAsia="Arial" w:hAnsi="Arial" w:cs="Arial"/>
+          <w:i/>
+          <w:sz w:val="24"/>
+          <w:szCs w:val="24"/>
+        </w:rPr>
+      </w:pPr>
+      <w:bookmarkStart w:id="1" w:name="_63usf0154z83" w:colFirst="0" w:colLast="0"/>
       <w:bookmarkEnd w:id="1"/>
+      <w:r>
+        <w:rPr>
+          <w:rFonts w:ascii="Arial" w:eastAsia="Arial" w:hAnsi="Arial" w:cs="Arial"/>
+          <w:i/>
+          <w:sz w:val="24"/>
+          <w:szCs w:val="24"/>
+        </w:rPr>
+        <w:t>Al utilizar este comando, luego podemos usar “</w:t>
+      </w:r>
+      <w:proofErr w:type="spellStart"/>
+      <w:r>
+        <w:rPr>
+          <w:rFonts w:ascii="Arial" w:eastAsia="Arial" w:hAnsi="Arial" w:cs="Arial"/>
+          <w:i/>
+          <w:sz w:val="24"/>
+          <w:szCs w:val="24"/>
+        </w:rPr>
+        <w:t>git</w:t>
+      </w:r>
+      <w:proofErr w:type="spellEnd"/>
+      <w:r>
+        <w:rPr>
+          <w:rFonts w:ascii="Arial" w:eastAsia="Arial" w:hAnsi="Arial" w:cs="Arial"/>
+          <w:i/>
+          <w:sz w:val="24"/>
+          <w:szCs w:val="24"/>
+        </w:rPr>
+        <w:t xml:space="preserve"> status” para ver el estado, y los cambios por realizar.</w:t>
+      </w:r>
     </w:p>
     <w:p>
       <w:pPr>
@@ -2783,37 +3115,8 @@
           <w:szCs w:val="24"/>
         </w:rPr>
       </w:pPr>
-      <w:bookmarkStart w:id="2" w:name="_63usf0154z83" w:colFirst="0" w:colLast="0"/>
+      <w:bookmarkStart w:id="2" w:name="_d8t8o271vc67" w:colFirst="0" w:colLast="0"/>
       <w:bookmarkEnd w:id="2"/>
-      <w:r>
-        <w:rPr>
-          <w:rFonts w:ascii="Arial" w:eastAsia="Arial" w:hAnsi="Arial" w:cs="Arial"/>
-          <w:i/>
-          <w:sz w:val="24"/>
-          <w:szCs w:val="24"/>
-        </w:rPr>
-        <w:t>Al utilizar este comando, luego podemos usar “</w:t>
-      </w:r>
-      <w:proofErr w:type="spellStart"/>
-      <w:r>
-        <w:rPr>
-          <w:rFonts w:ascii="Arial" w:eastAsia="Arial" w:hAnsi="Arial" w:cs="Arial"/>
-          <w:i/>
-          <w:sz w:val="24"/>
-          <w:szCs w:val="24"/>
-        </w:rPr>
-        <w:t>git</w:t>
-      </w:r>
-      <w:proofErr w:type="spellEnd"/>
-      <w:r>
-        <w:rPr>
-          <w:rFonts w:ascii="Arial" w:eastAsia="Arial" w:hAnsi="Arial" w:cs="Arial"/>
-          <w:i/>
-          <w:sz w:val="24"/>
-          <w:szCs w:val="24"/>
-        </w:rPr>
-        <w:t xml:space="preserve"> status” para ver el estado, y los cambios por realizar.</w:t>
-      </w:r>
     </w:p>
     <w:p>
       <w:pPr>
@@ -2826,22 +3129,8 @@
           <w:szCs w:val="24"/>
         </w:rPr>
       </w:pPr>
-      <w:bookmarkStart w:id="3" w:name="_d8t8o271vc67" w:colFirst="0" w:colLast="0"/>
+      <w:bookmarkStart w:id="3" w:name="_bmjhnmkfa3rm" w:colFirst="0" w:colLast="0"/>
       <w:bookmarkEnd w:id="3"/>
-    </w:p>
-    <w:p>
-      <w:pPr>
-        <w:spacing w:after="0" w:line="240" w:lineRule="auto"/>
-        <w:jc w:val="both"/>
-        <w:rPr>
-          <w:rFonts w:ascii="Arial" w:eastAsia="Arial" w:hAnsi="Arial" w:cs="Arial"/>
-          <w:i/>
-          <w:sz w:val="24"/>
-          <w:szCs w:val="24"/>
-        </w:rPr>
-      </w:pPr>
-      <w:bookmarkStart w:id="4" w:name="_bmjhnmkfa3rm" w:colFirst="0" w:colLast="0"/>
-      <w:bookmarkEnd w:id="4"/>
       <w:r>
         <w:rPr>
           <w:rFonts w:ascii="Arial" w:eastAsia="Arial" w:hAnsi="Arial" w:cs="Arial"/>
@@ -2864,7 +3153,7 @@
                     <pic:cNvPicPr preferRelativeResize="0"/>
                   </pic:nvPicPr>
                   <pic:blipFill>
-                    <a:blip r:embed="rId10"/>
+                    <a:blip r:embed="rId11"/>
                     <a:srcRect/>
                     <a:stretch>
                       <a:fillRect/>
@@ -2898,8 +3187,71 @@
           <w:szCs w:val="24"/>
         </w:rPr>
       </w:pPr>
-      <w:bookmarkStart w:id="5" w:name="_kbhxtkt2bnbi" w:colFirst="0" w:colLast="0"/>
+      <w:bookmarkStart w:id="4" w:name="_kbhxtkt2bnbi" w:colFirst="0" w:colLast="0"/>
+      <w:bookmarkEnd w:id="4"/>
+    </w:p>
+    <w:p>
+      <w:pPr>
+        <w:spacing w:after="0" w:line="240" w:lineRule="auto"/>
+        <w:jc w:val="both"/>
+        <w:rPr>
+          <w:rFonts w:ascii="Arial" w:eastAsia="Arial" w:hAnsi="Arial" w:cs="Arial"/>
+          <w:sz w:val="24"/>
+          <w:szCs w:val="24"/>
+        </w:rPr>
+      </w:pPr>
+      <w:bookmarkStart w:id="5" w:name="_vnzhet6930xc" w:colFirst="0" w:colLast="0"/>
       <w:bookmarkEnd w:id="5"/>
+      <w:r>
+        <w:rPr>
+          <w:rFonts w:ascii="Arial" w:eastAsia="Arial" w:hAnsi="Arial" w:cs="Arial"/>
+          <w:sz w:val="24"/>
+          <w:szCs w:val="24"/>
+        </w:rPr>
+        <w:t>En el ejemplo</w:t>
+      </w:r>
+      <w:r>
+        <w:rPr>
+          <w:rFonts w:ascii="Arial" w:eastAsia="Arial" w:hAnsi="Arial" w:cs="Arial"/>
+          <w:sz w:val="24"/>
+          <w:szCs w:val="24"/>
+        </w:rPr>
+        <w:t xml:space="preserve"> de la foto podemos observar que en color verde se muestran los cambios realizados listo</w:t>
+      </w:r>
+      <w:r>
+        <w:rPr>
+          <w:rFonts w:ascii="Arial" w:eastAsia="Arial" w:hAnsi="Arial" w:cs="Arial"/>
+          <w:sz w:val="24"/>
+          <w:szCs w:val="24"/>
+        </w:rPr>
+        <w:t>s</w:t>
+      </w:r>
+      <w:r>
+        <w:rPr>
+          <w:rFonts w:ascii="Arial" w:eastAsia="Arial" w:hAnsi="Arial" w:cs="Arial"/>
+          <w:sz w:val="24"/>
+          <w:szCs w:val="24"/>
+        </w:rPr>
+        <w:t xml:space="preserve"> para hacer </w:t>
+      </w:r>
+      <w:proofErr w:type="spellStart"/>
+      <w:r>
+        <w:rPr>
+          <w:rFonts w:ascii="Arial" w:eastAsia="Arial" w:hAnsi="Arial" w:cs="Arial"/>
+          <w:sz w:val="24"/>
+          <w:szCs w:val="24"/>
+        </w:rPr>
+        <w:t>commit</w:t>
+      </w:r>
+      <w:proofErr w:type="spellEnd"/>
+      <w:r>
+        <w:rPr>
+          <w:rFonts w:ascii="Arial" w:eastAsia="Arial" w:hAnsi="Arial" w:cs="Arial"/>
+          <w:sz w:val="24"/>
+          <w:szCs w:val="24"/>
+        </w:rPr>
+        <w:t>.</w:t>
+      </w:r>
     </w:p>
     <w:p>
       <w:pPr>
@@ -2907,48 +3259,59 @@
         <w:jc w:val="both"/>
         <w:rPr>
           <w:rFonts w:ascii="Arial" w:eastAsia="Arial" w:hAnsi="Arial" w:cs="Arial"/>
-          <w:sz w:val="24"/>
-          <w:szCs w:val="24"/>
-        </w:rPr>
-      </w:pPr>
-      <w:bookmarkStart w:id="6" w:name="_vnzhet6930xc" w:colFirst="0" w:colLast="0"/>
+          <w:i/>
+          <w:sz w:val="24"/>
+          <w:szCs w:val="24"/>
+        </w:rPr>
+      </w:pPr>
+      <w:bookmarkStart w:id="6" w:name="_tdzdrngvlub" w:colFirst="0" w:colLast="0"/>
       <w:bookmarkEnd w:id="6"/>
-      <w:r>
-        <w:rPr>
-          <w:rFonts w:ascii="Arial" w:eastAsia="Arial" w:hAnsi="Arial" w:cs="Arial"/>
-          <w:sz w:val="24"/>
-          <w:szCs w:val="24"/>
-        </w:rPr>
-        <w:t>En el ejemplo</w:t>
-      </w:r>
-      <w:r>
-        <w:rPr>
-          <w:rFonts w:ascii="Arial" w:eastAsia="Arial" w:hAnsi="Arial" w:cs="Arial"/>
-          <w:sz w:val="24"/>
-          <w:szCs w:val="24"/>
-        </w:rPr>
-        <w:t xml:space="preserve"> de la foto podemos observar que en color verde se muestran los cambios realizados listo</w:t>
-      </w:r>
-      <w:r>
-        <w:rPr>
-          <w:rFonts w:ascii="Arial" w:eastAsia="Arial" w:hAnsi="Arial" w:cs="Arial"/>
-          <w:sz w:val="24"/>
-          <w:szCs w:val="24"/>
-        </w:rPr>
-        <w:t>s</w:t>
-      </w:r>
-      <w:r>
-        <w:rPr>
-          <w:rFonts w:ascii="Arial" w:eastAsia="Arial" w:hAnsi="Arial" w:cs="Arial"/>
-          <w:sz w:val="24"/>
-          <w:szCs w:val="24"/>
-        </w:rPr>
-        <w:t xml:space="preserve"> para hacer </w:t>
-      </w:r>
-      <w:proofErr w:type="spellStart"/>
-      <w:r>
-        <w:rPr>
-          <w:rFonts w:ascii="Arial" w:eastAsia="Arial" w:hAnsi="Arial" w:cs="Arial"/>
+    </w:p>
+    <w:p>
+      <w:pPr>
+        <w:spacing w:after="0" w:line="240" w:lineRule="auto"/>
+        <w:jc w:val="both"/>
+        <w:rPr>
+          <w:rFonts w:ascii="Arial" w:eastAsia="Arial" w:hAnsi="Arial" w:cs="Arial"/>
+          <w:sz w:val="24"/>
+          <w:szCs w:val="24"/>
+        </w:rPr>
+      </w:pPr>
+      <w:bookmarkStart w:id="7" w:name="_9r9qojaoh03p" w:colFirst="0" w:colLast="0"/>
+      <w:bookmarkEnd w:id="7"/>
+      <w:r>
+        <w:rPr>
+          <w:rFonts w:ascii="Arial" w:eastAsia="Arial" w:hAnsi="Arial" w:cs="Arial"/>
+          <w:sz w:val="24"/>
+          <w:szCs w:val="24"/>
+        </w:rPr>
+        <w:t xml:space="preserve">Con el comando </w:t>
+      </w:r>
+      <w:proofErr w:type="spellStart"/>
+      <w:r>
+        <w:rPr>
+          <w:rFonts w:ascii="Arial" w:eastAsia="Arial" w:hAnsi="Arial" w:cs="Arial"/>
+          <w:i/>
+          <w:sz w:val="24"/>
+          <w:szCs w:val="24"/>
+        </w:rPr>
+        <w:t>git</w:t>
+      </w:r>
+      <w:proofErr w:type="spellEnd"/>
+      <w:r>
+        <w:rPr>
+          <w:rFonts w:ascii="Arial" w:eastAsia="Arial" w:hAnsi="Arial" w:cs="Arial"/>
+          <w:i/>
+          <w:sz w:val="24"/>
+          <w:szCs w:val="24"/>
+        </w:rPr>
+        <w:t xml:space="preserve"> </w:t>
+      </w:r>
+      <w:proofErr w:type="spellStart"/>
+      <w:r>
+        <w:rPr>
+          <w:rFonts w:ascii="Arial" w:eastAsia="Arial" w:hAnsi="Arial" w:cs="Arial"/>
+          <w:i/>
           <w:sz w:val="24"/>
           <w:szCs w:val="24"/>
         </w:rPr>
@@ -2958,10 +3321,46 @@
       <w:r>
         <w:rPr>
           <w:rFonts w:ascii="Arial" w:eastAsia="Arial" w:hAnsi="Arial" w:cs="Arial"/>
-          <w:sz w:val="24"/>
-          <w:szCs w:val="24"/>
-        </w:rPr>
-        <w:t>.</w:t>
+          <w:i/>
+          <w:sz w:val="24"/>
+          <w:szCs w:val="24"/>
+        </w:rPr>
+        <w:t xml:space="preserve"> </w:t>
+      </w:r>
+      <w:r>
+        <w:rPr>
+          <w:rFonts w:ascii="Arial" w:eastAsia="Arial" w:hAnsi="Arial" w:cs="Arial"/>
+          <w:i/>
+          <w:sz w:val="24"/>
+          <w:szCs w:val="24"/>
+        </w:rPr>
+        <w:t>–</w:t>
+      </w:r>
+      <w:r>
+        <w:rPr>
+          <w:rFonts w:ascii="Arial" w:eastAsia="Arial" w:hAnsi="Arial" w:cs="Arial"/>
+          <w:i/>
+          <w:sz w:val="24"/>
+          <w:szCs w:val="24"/>
+        </w:rPr>
+        <w:t>m</w:t>
+      </w:r>
+      <w:r>
+        <w:rPr>
+          <w:rFonts w:ascii="Arial" w:eastAsia="Arial" w:hAnsi="Arial" w:cs="Arial"/>
+          <w:i/>
+          <w:sz w:val="24"/>
+          <w:szCs w:val="24"/>
+        </w:rPr>
+        <w:t xml:space="preserve"> “mensaje”</w:t>
+      </w:r>
+      <w:r>
+        <w:rPr>
+          <w:rFonts w:ascii="Arial" w:eastAsia="Arial" w:hAnsi="Arial" w:cs="Arial"/>
+          <w:sz w:val="24"/>
+          <w:szCs w:val="24"/>
+        </w:rPr>
+        <w:t xml:space="preserve"> confirmamos el cambio, agregando un mensaje para que cada uno de los integrantes vea que fue lo que se agregó, o modificó en los archivos.</w:t>
       </w:r>
     </w:p>
     <w:p>
@@ -2975,8 +3374,8 @@
           <w:szCs w:val="24"/>
         </w:rPr>
       </w:pPr>
-      <w:bookmarkStart w:id="7" w:name="_tdzdrngvlub" w:colFirst="0" w:colLast="0"/>
-      <w:bookmarkEnd w:id="7"/>
+      <w:bookmarkStart w:id="8" w:name="_lhrrqix3eocp" w:colFirst="0" w:colLast="0"/>
+      <w:bookmarkEnd w:id="8"/>
     </w:p>
     <w:p>
       <w:pPr>
@@ -2984,123 +3383,13 @@
         <w:jc w:val="both"/>
         <w:rPr>
           <w:rFonts w:ascii="Arial" w:eastAsia="Arial" w:hAnsi="Arial" w:cs="Arial"/>
-          <w:sz w:val="24"/>
-          <w:szCs w:val="24"/>
-        </w:rPr>
-      </w:pPr>
-      <w:bookmarkStart w:id="8" w:name="_9r9qojaoh03p" w:colFirst="0" w:colLast="0"/>
-      <w:bookmarkEnd w:id="8"/>
-      <w:r>
-        <w:rPr>
-          <w:rFonts w:ascii="Arial" w:eastAsia="Arial" w:hAnsi="Arial" w:cs="Arial"/>
-          <w:sz w:val="24"/>
-          <w:szCs w:val="24"/>
-        </w:rPr>
-        <w:t xml:space="preserve">Con el comando </w:t>
-      </w:r>
-      <w:proofErr w:type="spellStart"/>
-      <w:r>
-        <w:rPr>
-          <w:rFonts w:ascii="Arial" w:eastAsia="Arial" w:hAnsi="Arial" w:cs="Arial"/>
-          <w:i/>
-          <w:sz w:val="24"/>
-          <w:szCs w:val="24"/>
-        </w:rPr>
-        <w:t>git</w:t>
-      </w:r>
-      <w:proofErr w:type="spellEnd"/>
-      <w:r>
-        <w:rPr>
-          <w:rFonts w:ascii="Arial" w:eastAsia="Arial" w:hAnsi="Arial" w:cs="Arial"/>
-          <w:i/>
-          <w:sz w:val="24"/>
-          <w:szCs w:val="24"/>
-        </w:rPr>
-        <w:t xml:space="preserve"> </w:t>
-      </w:r>
-      <w:proofErr w:type="spellStart"/>
-      <w:r>
-        <w:rPr>
-          <w:rFonts w:ascii="Arial" w:eastAsia="Arial" w:hAnsi="Arial" w:cs="Arial"/>
-          <w:i/>
-          <w:sz w:val="24"/>
-          <w:szCs w:val="24"/>
-        </w:rPr>
-        <w:t>commit</w:t>
-      </w:r>
-      <w:proofErr w:type="spellEnd"/>
-      <w:r>
-        <w:rPr>
-          <w:rFonts w:ascii="Arial" w:eastAsia="Arial" w:hAnsi="Arial" w:cs="Arial"/>
-          <w:i/>
-          <w:sz w:val="24"/>
-          <w:szCs w:val="24"/>
-        </w:rPr>
-        <w:t xml:space="preserve"> </w:t>
-      </w:r>
-      <w:r>
-        <w:rPr>
-          <w:rFonts w:ascii="Arial" w:eastAsia="Arial" w:hAnsi="Arial" w:cs="Arial"/>
-          <w:i/>
-          <w:sz w:val="24"/>
-          <w:szCs w:val="24"/>
-        </w:rPr>
-        <w:t>–</w:t>
-      </w:r>
-      <w:r>
-        <w:rPr>
-          <w:rFonts w:ascii="Arial" w:eastAsia="Arial" w:hAnsi="Arial" w:cs="Arial"/>
-          <w:i/>
-          <w:sz w:val="24"/>
-          <w:szCs w:val="24"/>
-        </w:rPr>
-        <w:t>m</w:t>
-      </w:r>
-      <w:r>
-        <w:rPr>
-          <w:rFonts w:ascii="Arial" w:eastAsia="Arial" w:hAnsi="Arial" w:cs="Arial"/>
-          <w:i/>
-          <w:sz w:val="24"/>
-          <w:szCs w:val="24"/>
-        </w:rPr>
-        <w:t xml:space="preserve"> “mensaje”</w:t>
-      </w:r>
-      <w:r>
-        <w:rPr>
-          <w:rFonts w:ascii="Arial" w:eastAsia="Arial" w:hAnsi="Arial" w:cs="Arial"/>
-          <w:sz w:val="24"/>
-          <w:szCs w:val="24"/>
-        </w:rPr>
-        <w:t xml:space="preserve"> confirmamos el cambio, agregando un mensaje para que cada uno de los integrantes vea que fue lo que se agregó, o modificó en los archivos.</w:t>
-      </w:r>
-    </w:p>
-    <w:p>
-      <w:pPr>
-        <w:spacing w:after="0" w:line="240" w:lineRule="auto"/>
-        <w:jc w:val="both"/>
-        <w:rPr>
-          <w:rFonts w:ascii="Arial" w:eastAsia="Arial" w:hAnsi="Arial" w:cs="Arial"/>
-          <w:i/>
-          <w:sz w:val="24"/>
-          <w:szCs w:val="24"/>
-        </w:rPr>
-      </w:pPr>
-      <w:bookmarkStart w:id="9" w:name="_lhrrqix3eocp" w:colFirst="0" w:colLast="0"/>
+          <w:i/>
+          <w:sz w:val="24"/>
+          <w:szCs w:val="24"/>
+        </w:rPr>
+      </w:pPr>
+      <w:bookmarkStart w:id="9" w:name="_n899ijpjl4aa" w:colFirst="0" w:colLast="0"/>
       <w:bookmarkEnd w:id="9"/>
-    </w:p>
-    <w:p>
-      <w:pPr>
-        <w:spacing w:after="0" w:line="240" w:lineRule="auto"/>
-        <w:jc w:val="both"/>
-        <w:rPr>
-          <w:rFonts w:ascii="Arial" w:eastAsia="Arial" w:hAnsi="Arial" w:cs="Arial"/>
-          <w:i/>
-          <w:sz w:val="24"/>
-          <w:szCs w:val="24"/>
-        </w:rPr>
-      </w:pPr>
-      <w:bookmarkStart w:id="10" w:name="_n899ijpjl4aa" w:colFirst="0" w:colLast="0"/>
-      <w:bookmarkEnd w:id="10"/>
       <w:r>
         <w:rPr>
           <w:rFonts w:ascii="Arial" w:eastAsia="Arial" w:hAnsi="Arial" w:cs="Arial"/>
@@ -3123,7 +3412,7 @@
                     <pic:cNvPicPr preferRelativeResize="0"/>
                   </pic:nvPicPr>
                   <pic:blipFill>
-                    <a:blip r:embed="rId11"/>
+                    <a:blip r:embed="rId12"/>
                     <a:srcRect/>
                     <a:stretch>
                       <a:fillRect/>
@@ -3157,8 +3446,79 @@
           <w:szCs w:val="24"/>
         </w:rPr>
       </w:pPr>
-      <w:bookmarkStart w:id="11" w:name="_nqtk1rf7v43h" w:colFirst="0" w:colLast="0"/>
+      <w:bookmarkStart w:id="10" w:name="_nqtk1rf7v43h" w:colFirst="0" w:colLast="0"/>
+      <w:bookmarkEnd w:id="10"/>
+    </w:p>
+    <w:p>
+      <w:pPr>
+        <w:spacing w:after="0" w:line="240" w:lineRule="auto"/>
+        <w:jc w:val="both"/>
+        <w:rPr>
+          <w:rFonts w:ascii="Arial" w:eastAsia="Arial" w:hAnsi="Arial" w:cs="Arial"/>
+          <w:i/>
+          <w:sz w:val="24"/>
+          <w:szCs w:val="24"/>
+        </w:rPr>
+      </w:pPr>
+      <w:bookmarkStart w:id="11" w:name="_ilm8c4dztr5p" w:colFirst="0" w:colLast="0"/>
       <w:bookmarkEnd w:id="11"/>
+      <w:r>
+        <w:rPr>
+          <w:rFonts w:ascii="Arial" w:eastAsia="Arial" w:hAnsi="Arial" w:cs="Arial"/>
+          <w:sz w:val="24"/>
+          <w:szCs w:val="24"/>
+        </w:rPr>
+        <w:t>Luego de confirmar los cambios, procedemos a subirlos al repositorio remoto utilizando el comando</w:t>
+      </w:r>
+      <w:r>
+        <w:rPr>
+          <w:rFonts w:ascii="Arial" w:eastAsia="Arial" w:hAnsi="Arial" w:cs="Arial"/>
+          <w:i/>
+          <w:sz w:val="24"/>
+          <w:szCs w:val="24"/>
+        </w:rPr>
+        <w:t xml:space="preserve"> </w:t>
+      </w:r>
+      <w:proofErr w:type="spellStart"/>
+      <w:r>
+        <w:rPr>
+          <w:rFonts w:ascii="Arial" w:eastAsia="Arial" w:hAnsi="Arial" w:cs="Arial"/>
+          <w:i/>
+          <w:sz w:val="24"/>
+          <w:szCs w:val="24"/>
+        </w:rPr>
+        <w:t>git</w:t>
+      </w:r>
+      <w:proofErr w:type="spellEnd"/>
+      <w:r>
+        <w:rPr>
+          <w:rFonts w:ascii="Arial" w:eastAsia="Arial" w:hAnsi="Arial" w:cs="Arial"/>
+          <w:i/>
+          <w:sz w:val="24"/>
+          <w:szCs w:val="24"/>
+        </w:rPr>
+        <w:t xml:space="preserve"> </w:t>
+      </w:r>
+      <w:proofErr w:type="spellStart"/>
+      <w:r>
+        <w:rPr>
+          <w:rFonts w:ascii="Arial" w:eastAsia="Arial" w:hAnsi="Arial" w:cs="Arial"/>
+          <w:i/>
+          <w:sz w:val="24"/>
+          <w:szCs w:val="24"/>
+        </w:rPr>
+        <w:t>push</w:t>
+      </w:r>
+      <w:proofErr w:type="spellEnd"/>
+      <w:r>
+        <w:rPr>
+          <w:rFonts w:ascii="Arial" w:eastAsia="Arial" w:hAnsi="Arial" w:cs="Arial"/>
+          <w:i/>
+          <w:sz w:val="24"/>
+          <w:szCs w:val="24"/>
+        </w:rPr>
+        <w:t>.</w:t>
+      </w:r>
     </w:p>
     <w:p>
       <w:pPr>
@@ -3171,65 +3531,8 @@
           <w:szCs w:val="24"/>
         </w:rPr>
       </w:pPr>
-      <w:bookmarkStart w:id="12" w:name="_ilm8c4dztr5p" w:colFirst="0" w:colLast="0"/>
+      <w:bookmarkStart w:id="12" w:name="_njo5f9emf82h" w:colFirst="0" w:colLast="0"/>
       <w:bookmarkEnd w:id="12"/>
-      <w:r>
-        <w:rPr>
-          <w:rFonts w:ascii="Arial" w:eastAsia="Arial" w:hAnsi="Arial" w:cs="Arial"/>
-          <w:sz w:val="24"/>
-          <w:szCs w:val="24"/>
-        </w:rPr>
-        <w:t>Luego de confirmar los cambios, procedemos a subirlos al repositorio remoto utilizando el comando</w:t>
-      </w:r>
-      <w:r>
-        <w:rPr>
-          <w:rFonts w:ascii="Arial" w:eastAsia="Arial" w:hAnsi="Arial" w:cs="Arial"/>
-          <w:i/>
-          <w:sz w:val="24"/>
-          <w:szCs w:val="24"/>
-        </w:rPr>
-        <w:t xml:space="preserve"> </w:t>
-      </w:r>
-      <w:proofErr w:type="spellStart"/>
-      <w:r>
-        <w:rPr>
-          <w:rFonts w:ascii="Arial" w:eastAsia="Arial" w:hAnsi="Arial" w:cs="Arial"/>
-          <w:i/>
-          <w:sz w:val="24"/>
-          <w:szCs w:val="24"/>
-        </w:rPr>
-        <w:t>git</w:t>
-      </w:r>
-      <w:proofErr w:type="spellEnd"/>
-      <w:r>
-        <w:rPr>
-          <w:rFonts w:ascii="Arial" w:eastAsia="Arial" w:hAnsi="Arial" w:cs="Arial"/>
-          <w:i/>
-          <w:sz w:val="24"/>
-          <w:szCs w:val="24"/>
-        </w:rPr>
-        <w:t xml:space="preserve"> </w:t>
-      </w:r>
-      <w:proofErr w:type="spellStart"/>
-      <w:r>
-        <w:rPr>
-          <w:rFonts w:ascii="Arial" w:eastAsia="Arial" w:hAnsi="Arial" w:cs="Arial"/>
-          <w:i/>
-          <w:sz w:val="24"/>
-          <w:szCs w:val="24"/>
-        </w:rPr>
-        <w:t>push</w:t>
-      </w:r>
-      <w:proofErr w:type="spellEnd"/>
-      <w:r>
-        <w:rPr>
-          <w:rFonts w:ascii="Arial" w:eastAsia="Arial" w:hAnsi="Arial" w:cs="Arial"/>
-          <w:i/>
-          <w:sz w:val="24"/>
-          <w:szCs w:val="24"/>
-        </w:rPr>
-        <w:t>.</w:t>
-      </w:r>
     </w:p>
     <w:p>
       <w:pPr>
@@ -3242,22 +3545,8 @@
           <w:szCs w:val="24"/>
         </w:rPr>
       </w:pPr>
-      <w:bookmarkStart w:id="13" w:name="_njo5f9emf82h" w:colFirst="0" w:colLast="0"/>
+      <w:bookmarkStart w:id="13" w:name="_8bss70ptlsal" w:colFirst="0" w:colLast="0"/>
       <w:bookmarkEnd w:id="13"/>
-    </w:p>
-    <w:p>
-      <w:pPr>
-        <w:spacing w:after="0" w:line="240" w:lineRule="auto"/>
-        <w:jc w:val="both"/>
-        <w:rPr>
-          <w:rFonts w:ascii="Arial" w:eastAsia="Arial" w:hAnsi="Arial" w:cs="Arial"/>
-          <w:i/>
-          <w:sz w:val="24"/>
-          <w:szCs w:val="24"/>
-        </w:rPr>
-      </w:pPr>
-      <w:bookmarkStart w:id="14" w:name="_8bss70ptlsal" w:colFirst="0" w:colLast="0"/>
-      <w:bookmarkEnd w:id="14"/>
       <w:r>
         <w:rPr>
           <w:rFonts w:ascii="Arial" w:eastAsia="Arial" w:hAnsi="Arial" w:cs="Arial"/>
@@ -3280,7 +3569,7 @@
                     <pic:cNvPicPr preferRelativeResize="0"/>
                   </pic:nvPicPr>
                   <pic:blipFill>
-                    <a:blip r:embed="rId12"/>
+                    <a:blip r:embed="rId13"/>
                     <a:srcRect/>
                     <a:stretch>
                       <a:fillRect/>
@@ -3314,22 +3603,22 @@
           <w:szCs w:val="24"/>
         </w:rPr>
       </w:pPr>
-      <w:bookmarkStart w:id="15" w:name="_7s4fpdai1bdv" w:colFirst="0" w:colLast="0"/>
+      <w:bookmarkStart w:id="14" w:name="_7s4fpdai1bdv" w:colFirst="0" w:colLast="0"/>
+      <w:bookmarkEnd w:id="14"/>
+    </w:p>
+    <w:p>
+      <w:pPr>
+        <w:spacing w:after="0" w:line="240" w:lineRule="auto"/>
+        <w:jc w:val="both"/>
+        <w:rPr>
+          <w:rFonts w:ascii="Arial" w:eastAsia="Arial" w:hAnsi="Arial" w:cs="Arial"/>
+          <w:i/>
+          <w:sz w:val="24"/>
+          <w:szCs w:val="24"/>
+        </w:rPr>
+      </w:pPr>
+      <w:bookmarkStart w:id="15" w:name="_suryfjwj1haj" w:colFirst="0" w:colLast="0"/>
       <w:bookmarkEnd w:id="15"/>
-    </w:p>
-    <w:p>
-      <w:pPr>
-        <w:spacing w:after="0" w:line="240" w:lineRule="auto"/>
-        <w:jc w:val="both"/>
-        <w:rPr>
-          <w:rFonts w:ascii="Arial" w:eastAsia="Arial" w:hAnsi="Arial" w:cs="Arial"/>
-          <w:i/>
-          <w:sz w:val="24"/>
-          <w:szCs w:val="24"/>
-        </w:rPr>
-      </w:pPr>
-      <w:bookmarkStart w:id="16" w:name="_suryfjwj1haj" w:colFirst="0" w:colLast="0"/>
-      <w:bookmarkEnd w:id="16"/>
     </w:p>
     <w:p>
       <w:pPr>
@@ -3491,7 +3780,7 @@
                     </pic:cNvPicPr>
                   </pic:nvPicPr>
                   <pic:blipFill>
-                    <a:blip r:embed="rId13">
+                    <a:blip r:embed="rId14">
                       <a:extLst>
                         <a:ext uri="{28A0092B-C50C-407E-A947-70E740481C1C}">
                           <a14:useLocalDpi xmlns:a14="http://schemas.microsoft.com/office/drawing/2010/main" val="0"/>
@@ -3776,7 +4065,7 @@
                     </pic:cNvPicPr>
                   </pic:nvPicPr>
                   <pic:blipFill rotWithShape="1">
-                    <a:blip r:embed="rId14" cstate="print">
+                    <a:blip r:embed="rId15" cstate="print">
                       <a:extLst>
                         <a:ext uri="{28A0092B-C50C-407E-A947-70E740481C1C}">
                           <a14:useLocalDpi xmlns:a14="http://schemas.microsoft.com/office/drawing/2010/main" val="0"/>
@@ -4122,7 +4411,7 @@
                     </pic:cNvPicPr>
                   </pic:nvPicPr>
                   <pic:blipFill rotWithShape="1">
-                    <a:blip r:embed="rId15" cstate="print">
+                    <a:blip r:embed="rId16" cstate="print">
                       <a:extLst>
                         <a:ext uri="{28A0092B-C50C-407E-A947-70E740481C1C}">
                           <a14:useLocalDpi xmlns:a14="http://schemas.microsoft.com/office/drawing/2010/main" val="0"/>
@@ -4201,7 +4490,7 @@
                     </pic:cNvPicPr>
                   </pic:nvPicPr>
                   <pic:blipFill rotWithShape="1">
-                    <a:blip r:embed="rId16" cstate="print">
+                    <a:blip r:embed="rId17" cstate="print">
                       <a:extLst>
                         <a:ext uri="{28A0092B-C50C-407E-A947-70E740481C1C}">
                           <a14:useLocalDpi xmlns:a14="http://schemas.microsoft.com/office/drawing/2010/main" val="0"/>
@@ -4419,10 +4708,9 @@
       <w:pPr>
         <w:spacing w:after="0" w:line="240" w:lineRule="auto"/>
         <w:rPr>
-          <w:rFonts w:ascii="Times New Roman" w:eastAsia="Times New Roman" w:hAnsi="Times New Roman" w:cs="Times New Roman"/>
+          <w:rFonts w:ascii="Arial" w:eastAsia="Arial" w:hAnsi="Arial" w:cs="Arial"/>
           <w:b/>
-          <w:sz w:val="24"/>
-          <w:szCs w:val="24"/>
+          <w:color w:val="000000"/>
         </w:rPr>
       </w:pPr>
       <w:r>
@@ -4437,6 +4725,139 @@
     </w:p>
     <w:p>
       <w:pPr>
+        <w:spacing w:after="0" w:line="240" w:lineRule="auto"/>
+        <w:rPr>
+          <w:rFonts w:ascii="Times New Roman" w:eastAsia="Times New Roman" w:hAnsi="Times New Roman" w:cs="Times New Roman"/>
+          <w:b/>
+          <w:sz w:val="24"/>
+          <w:szCs w:val="24"/>
+        </w:rPr>
+      </w:pPr>
+      <w:bookmarkStart w:id="16" w:name="_GoBack"/>
+      <w:bookmarkEnd w:id="16"/>
+    </w:p>
+    <w:p>
+      <w:pPr>
+        <w:spacing w:after="0" w:line="240" w:lineRule="auto"/>
+        <w:jc w:val="both"/>
+        <w:rPr>
+          <w:rFonts w:ascii="Times New Roman" w:eastAsia="Times New Roman" w:hAnsi="Times New Roman" w:cs="Times New Roman"/>
+          <w:sz w:val="24"/>
+          <w:szCs w:val="24"/>
+        </w:rPr>
+      </w:pPr>
+      <w:r>
+        <w:rPr>
+          <w:rFonts w:ascii="Arial" w:eastAsia="Times New Roman" w:hAnsi="Arial" w:cs="Arial"/>
+          <w:color w:val="000000"/>
+          <w:sz w:val="24"/>
+          <w:szCs w:val="24"/>
+        </w:rPr>
+        <w:t xml:space="preserve">En este trabajo se creó colaborativamente una página web sobre </w:t>
+      </w:r>
+      <w:proofErr w:type="spellStart"/>
+      <w:r>
+        <w:rPr>
+          <w:rFonts w:ascii="Arial" w:eastAsia="Times New Roman" w:hAnsi="Arial" w:cs="Arial"/>
+          <w:color w:val="000000"/>
+          <w:sz w:val="24"/>
+          <w:szCs w:val="24"/>
+        </w:rPr>
+        <w:t>Git</w:t>
+      </w:r>
+      <w:proofErr w:type="spellEnd"/>
+      <w:r>
+        <w:rPr>
+          <w:rFonts w:ascii="Arial" w:eastAsia="Times New Roman" w:hAnsi="Arial" w:cs="Arial"/>
+          <w:color w:val="000000"/>
+          <w:sz w:val="24"/>
+          <w:szCs w:val="24"/>
+        </w:rPr>
+        <w:t xml:space="preserve"> y </w:t>
+      </w:r>
+      <w:proofErr w:type="spellStart"/>
+      <w:r>
+        <w:rPr>
+          <w:rFonts w:ascii="Arial" w:eastAsia="Times New Roman" w:hAnsi="Arial" w:cs="Arial"/>
+          <w:color w:val="000000"/>
+          <w:sz w:val="24"/>
+          <w:szCs w:val="24"/>
+        </w:rPr>
+        <w:t>GitHub</w:t>
+      </w:r>
+      <w:proofErr w:type="spellEnd"/>
+      <w:r>
+        <w:rPr>
+          <w:rFonts w:ascii="Arial" w:eastAsia="Times New Roman" w:hAnsi="Arial" w:cs="Arial"/>
+          <w:color w:val="000000"/>
+          <w:sz w:val="24"/>
+          <w:szCs w:val="24"/>
+        </w:rPr>
+        <w:t xml:space="preserve">, y fue necesario el uso de éstos para su realización. Se comenzó dividiendo las tareas a hacer en </w:t>
+      </w:r>
+      <w:proofErr w:type="spellStart"/>
+      <w:r>
+        <w:rPr>
+          <w:rFonts w:ascii="Arial" w:eastAsia="Times New Roman" w:hAnsi="Arial" w:cs="Arial"/>
+          <w:color w:val="000000"/>
+          <w:sz w:val="24"/>
+          <w:szCs w:val="24"/>
+        </w:rPr>
+        <w:t>Trello</w:t>
+      </w:r>
+      <w:proofErr w:type="spellEnd"/>
+      <w:r>
+        <w:rPr>
+          <w:rFonts w:ascii="Arial" w:eastAsia="Times New Roman" w:hAnsi="Arial" w:cs="Arial"/>
+          <w:color w:val="000000"/>
+          <w:sz w:val="24"/>
+          <w:szCs w:val="24"/>
+        </w:rPr>
+        <w:t>, asignando roles, y creando un repositorio remoto en el cual trabajaron todos los integrantes, utilizando los comandos aprendidos. </w:t>
+      </w:r>
+    </w:p>
+    <w:p>
+      <w:pPr>
+        <w:spacing w:after="0" w:line="240" w:lineRule="auto"/>
+        <w:jc w:val="both"/>
+        <w:rPr>
+          <w:rFonts w:ascii="Times New Roman" w:eastAsia="Times New Roman" w:hAnsi="Times New Roman" w:cs="Times New Roman"/>
+          <w:sz w:val="24"/>
+          <w:szCs w:val="24"/>
+        </w:rPr>
+      </w:pPr>
+      <w:r>
+        <w:rPr>
+          <w:rFonts w:ascii="Arial" w:eastAsia="Times New Roman" w:hAnsi="Arial" w:cs="Arial"/>
+          <w:color w:val="000000"/>
+          <w:sz w:val="24"/>
+          <w:szCs w:val="24"/>
+        </w:rPr>
+        <w:t>Como conclusión se puede decir que fue posible una comprensión más profunda de este sistema de control de versiones, pudiendo internalizar conceptos y herramientas que serán necesarias durante toda la carrera universitaria y en el ámbito laboral. Entre las herramientas que nos brindó podemos destacar la colaboración, el trabajo en equipo y el aprendizaje compartido. </w:t>
+      </w:r>
+    </w:p>
+    <w:p>
+      <w:pPr>
+        <w:spacing w:after="0" w:line="240" w:lineRule="auto"/>
+        <w:jc w:val="both"/>
+        <w:rPr>
+          <w:rFonts w:ascii="Times New Roman" w:eastAsia="Times New Roman" w:hAnsi="Times New Roman" w:cs="Times New Roman"/>
+          <w:sz w:val="24"/>
+          <w:szCs w:val="24"/>
+        </w:rPr>
+      </w:pPr>
+      <w:r>
+        <w:rPr>
+          <w:rFonts w:ascii="Arial" w:eastAsia="Times New Roman" w:hAnsi="Arial" w:cs="Arial"/>
+          <w:color w:val="000000"/>
+          <w:sz w:val="24"/>
+          <w:szCs w:val="24"/>
+        </w:rPr>
+        <w:t>Todo esto permitió llevar adelante las tareas asignadas y solucionar errores, no sólo consiguiendo el objetivo principal —cumplir con los requisitos de aprobación— sino agregando valor a través del logro de objetivos implícitos pero igual de importantes: una buena comunicación, intercambio de ideas, puesta en práctica de la capacidad de negociación y toma de decisiones.  </w:t>
+      </w:r>
+    </w:p>
+    <w:p>
+      <w:pPr>
         <w:spacing w:after="240" w:line="240" w:lineRule="auto"/>
         <w:rPr>
           <w:rFonts w:ascii="Times New Roman" w:eastAsia="Times New Roman" w:hAnsi="Times New Roman" w:cs="Times New Roman"/>
@@ -4444,14 +4865,6 @@
           <w:szCs w:val="24"/>
         </w:rPr>
       </w:pPr>
-      <w:r>
-        <w:rPr>
-          <w:rFonts w:ascii="Times New Roman" w:eastAsia="Times New Roman" w:hAnsi="Times New Roman" w:cs="Times New Roman"/>
-          <w:sz w:val="24"/>
-          <w:szCs w:val="24"/>
-        </w:rPr>
-        <w:br/>
-      </w:r>
       <w:r>
         <w:rPr>
           <w:rFonts w:ascii="Times New Roman" w:eastAsia="Times New Roman" w:hAnsi="Times New Roman" w:cs="Times New Roman"/>
@@ -4514,26 +4927,49 @@
       <w:pPr>
         <w:spacing w:after="0" w:line="240" w:lineRule="auto"/>
         <w:rPr>
-          <w:rFonts w:ascii="Times New Roman" w:eastAsia="Times New Roman" w:hAnsi="Times New Roman" w:cs="Times New Roman"/>
-          <w:sz w:val="24"/>
-          <w:szCs w:val="24"/>
-        </w:rPr>
-      </w:pPr>
-      <w:r>
-        <w:rPr>
-          <w:rFonts w:ascii="Arial" w:eastAsia="Arial" w:hAnsi="Arial" w:cs="Arial"/>
-          <w:color w:val="000000"/>
-          <w:sz w:val="24"/>
-          <w:szCs w:val="24"/>
-        </w:rPr>
-        <w:t>Enlace al repositorio remoto: https://github.com/ValentinVaninetti/Tp-Tio</w:t>
-      </w:r>
-    </w:p>
-    <w:p>
-      <w:pPr>
-        <w:spacing w:after="0" w:line="240" w:lineRule="auto"/>
-        <w:rPr>
-          <w:rFonts w:ascii="Times New Roman" w:eastAsia="Times New Roman" w:hAnsi="Times New Roman" w:cs="Times New Roman"/>
+          <w:rFonts w:ascii="Arial" w:eastAsia="Arial" w:hAnsi="Arial" w:cs="Arial"/>
+          <w:color w:val="000000"/>
+          <w:sz w:val="24"/>
+          <w:szCs w:val="24"/>
+        </w:rPr>
+      </w:pPr>
+      <w:r>
+        <w:rPr>
+          <w:rFonts w:ascii="Arial" w:eastAsia="Arial" w:hAnsi="Arial" w:cs="Arial"/>
+          <w:color w:val="000000"/>
+          <w:sz w:val="24"/>
+          <w:szCs w:val="24"/>
+        </w:rPr>
+        <w:t xml:space="preserve">Enlace al repositorio remoto: </w:t>
+      </w:r>
+      <w:hyperlink r:id="rId18" w:history="1">
+        <w:r>
+          <w:rPr>
+            <w:rStyle w:val="Hipervnculo"/>
+            <w:rFonts w:ascii="Arial" w:eastAsia="Arial" w:hAnsi="Arial" w:cs="Arial"/>
+            <w:sz w:val="24"/>
+            <w:szCs w:val="24"/>
+          </w:rPr>
+          <w:t>https://github.com/ValentinVaninetti/Tp-Tio</w:t>
+        </w:r>
+      </w:hyperlink>
+    </w:p>
+    <w:p>
+      <w:pPr>
+        <w:spacing w:after="0" w:line="240" w:lineRule="auto"/>
+        <w:rPr>
+          <w:rFonts w:ascii="Times New Roman" w:eastAsia="Times New Roman" w:hAnsi="Times New Roman" w:cs="Times New Roman"/>
+          <w:sz w:val="24"/>
+          <w:szCs w:val="24"/>
+        </w:rPr>
+      </w:pPr>
+    </w:p>
+    <w:p>
+      <w:pPr>
+        <w:spacing w:after="0" w:line="240" w:lineRule="auto"/>
+        <w:rPr>
+          <w:rFonts w:ascii="Arial" w:eastAsia="Arial" w:hAnsi="Arial" w:cs="Arial"/>
+          <w:color w:val="000000"/>
           <w:sz w:val="24"/>
           <w:szCs w:val="24"/>
         </w:rPr>
@@ -4565,37 +5001,39 @@
           <w:sz w:val="24"/>
           <w:szCs w:val="24"/>
         </w:rPr>
-        <w:t>: https://trello.com/b/25r8QIE6/tp-tio</w:t>
-      </w:r>
-    </w:p>
-    <w:p>
-      <w:pPr>
-        <w:spacing w:after="0" w:line="240" w:lineRule="auto"/>
-        <w:rPr>
-          <w:rFonts w:ascii="Times New Roman" w:eastAsia="Times New Roman" w:hAnsi="Times New Roman" w:cs="Times New Roman"/>
-          <w:sz w:val="24"/>
-          <w:szCs w:val="24"/>
-        </w:rPr>
-      </w:pPr>
-    </w:p>
-    <w:p>
-      <w:pPr>
-        <w:spacing w:after="0" w:line="240" w:lineRule="auto"/>
-        <w:rPr>
-          <w:rFonts w:ascii="Times New Roman" w:eastAsia="Times New Roman" w:hAnsi="Times New Roman" w:cs="Times New Roman"/>
-          <w:sz w:val="24"/>
-          <w:szCs w:val="24"/>
-        </w:rPr>
-      </w:pPr>
-      <w:r>
-        <w:rPr>
-          <w:rFonts w:ascii="Arial" w:eastAsia="Arial" w:hAnsi="Arial" w:cs="Arial"/>
-          <w:color w:val="000000"/>
-          <w:sz w:val="24"/>
-          <w:szCs w:val="24"/>
-        </w:rPr>
-        <w:t>Capturas de pantalla</w:t>
-      </w:r>
+        <w:t xml:space="preserve">: </w:t>
+      </w:r>
+      <w:hyperlink r:id="rId19" w:history="1">
+        <w:r>
+          <w:rPr>
+            <w:rStyle w:val="Hipervnculo"/>
+            <w:rFonts w:ascii="Arial" w:eastAsia="Arial" w:hAnsi="Arial" w:cs="Arial"/>
+            <w:sz w:val="24"/>
+            <w:szCs w:val="24"/>
+          </w:rPr>
+          <w:t>https://trello.com/b/25r8QIE6/tp-tio</w:t>
+        </w:r>
+      </w:hyperlink>
+    </w:p>
+    <w:p>
+      <w:pPr>
+        <w:spacing w:after="0" w:line="240" w:lineRule="auto"/>
+        <w:rPr>
+          <w:rFonts w:ascii="Times New Roman" w:eastAsia="Times New Roman" w:hAnsi="Times New Roman" w:cs="Times New Roman"/>
+          <w:sz w:val="24"/>
+          <w:szCs w:val="24"/>
+        </w:rPr>
+      </w:pPr>
+    </w:p>
+    <w:p>
+      <w:pPr>
+        <w:spacing w:after="0" w:line="240" w:lineRule="auto"/>
+        <w:rPr>
+          <w:rFonts w:ascii="Times New Roman" w:eastAsia="Times New Roman" w:hAnsi="Times New Roman" w:cs="Times New Roman"/>
+          <w:sz w:val="24"/>
+          <w:szCs w:val="24"/>
+        </w:rPr>
+      </w:pPr>
     </w:p>
     <w:p>
       <w:pPr>
@@ -5145,9 +5583,9 @@
     <w:lsdException w:name="heading 7" w:uiPriority="9" w:qFormat="1"/>
     <w:lsdException w:name="heading 8" w:uiPriority="9" w:qFormat="1"/>
     <w:lsdException w:name="heading 9" w:uiPriority="9" w:qFormat="1"/>
-    <w:lsdException w:name="toc 1" w:uiPriority="39"/>
-    <w:lsdException w:name="toc 2" w:uiPriority="39"/>
-    <w:lsdException w:name="toc 3" w:uiPriority="39"/>
+    <w:lsdException w:name="toc 1" w:uiPriority="39" w:qFormat="1"/>
+    <w:lsdException w:name="toc 2" w:uiPriority="39" w:qFormat="1"/>
+    <w:lsdException w:name="toc 3" w:uiPriority="39" w:qFormat="1"/>
     <w:lsdException w:name="toc 4" w:uiPriority="39"/>
     <w:lsdException w:name="toc 5" w:uiPriority="39"/>
     <w:lsdException w:name="toc 6" w:uiPriority="39"/>
@@ -5486,6 +5924,90 @@
       <w:szCs w:val="24"/>
     </w:rPr>
   </w:style>
+  <w:style w:type="paragraph" w:styleId="TtulodeTDC">
+    <w:name w:val="TOC Heading"/>
+    <w:basedOn w:val="Ttulo1"/>
+    <w:next w:val="Normal"/>
+    <w:uiPriority w:val="39"/>
+    <w:unhideWhenUsed/>
+    <w:qFormat/>
+    <w:rsid w:val="00B465FD"/>
+    <w:pPr>
+      <w:spacing w:after="0"/>
+      <w:outlineLvl w:val="9"/>
+    </w:pPr>
+    <w:rPr>
+      <w:rFonts w:asciiTheme="majorHAnsi" w:eastAsiaTheme="majorEastAsia" w:hAnsiTheme="majorHAnsi" w:cstheme="majorBidi"/>
+      <w:bCs/>
+      <w:color w:val="365F91" w:themeColor="accent1" w:themeShade="BF"/>
+      <w:sz w:val="28"/>
+      <w:szCs w:val="28"/>
+    </w:rPr>
+  </w:style>
+  <w:style w:type="paragraph" w:styleId="TDC2">
+    <w:name w:val="toc 2"/>
+    <w:basedOn w:val="Normal"/>
+    <w:next w:val="Normal"/>
+    <w:autoRedefine/>
+    <w:uiPriority w:val="39"/>
+    <w:semiHidden/>
+    <w:unhideWhenUsed/>
+    <w:qFormat/>
+    <w:rsid w:val="00B465FD"/>
+    <w:pPr>
+      <w:spacing w:after="100"/>
+      <w:ind w:left="220"/>
+    </w:pPr>
+    <w:rPr>
+      <w:rFonts w:asciiTheme="minorHAnsi" w:eastAsiaTheme="minorEastAsia" w:hAnsiTheme="minorHAnsi" w:cstheme="minorBidi"/>
+    </w:rPr>
+  </w:style>
+  <w:style w:type="paragraph" w:styleId="TDC1">
+    <w:name w:val="toc 1"/>
+    <w:basedOn w:val="Normal"/>
+    <w:next w:val="Normal"/>
+    <w:autoRedefine/>
+    <w:uiPriority w:val="39"/>
+    <w:semiHidden/>
+    <w:unhideWhenUsed/>
+    <w:qFormat/>
+    <w:rsid w:val="00B465FD"/>
+    <w:pPr>
+      <w:spacing w:after="100"/>
+    </w:pPr>
+    <w:rPr>
+      <w:rFonts w:asciiTheme="minorHAnsi" w:eastAsiaTheme="minorEastAsia" w:hAnsiTheme="minorHAnsi" w:cstheme="minorBidi"/>
+    </w:rPr>
+  </w:style>
+  <w:style w:type="paragraph" w:styleId="TDC3">
+    <w:name w:val="toc 3"/>
+    <w:basedOn w:val="Normal"/>
+    <w:next w:val="Normal"/>
+    <w:autoRedefine/>
+    <w:uiPriority w:val="39"/>
+    <w:semiHidden/>
+    <w:unhideWhenUsed/>
+    <w:qFormat/>
+    <w:rsid w:val="00B465FD"/>
+    <w:pPr>
+      <w:spacing w:after="100"/>
+      <w:ind w:left="440"/>
+    </w:pPr>
+    <w:rPr>
+      <w:rFonts w:asciiTheme="minorHAnsi" w:eastAsiaTheme="minorEastAsia" w:hAnsiTheme="minorHAnsi" w:cstheme="minorBidi"/>
+    </w:rPr>
+  </w:style>
+  <w:style w:type="character" w:styleId="Hipervnculo">
+    <w:name w:val="Hyperlink"/>
+    <w:basedOn w:val="Fuentedeprrafopredeter"/>
+    <w:uiPriority w:val="99"/>
+    <w:unhideWhenUsed/>
+    <w:rsid w:val="00A14508"/>
+    <w:rPr>
+      <w:color w:val="0000FF" w:themeColor="hyperlink"/>
+      <w:u w:val="single"/>
+    </w:rPr>
+  </w:style>
 </w:styles>
 </file>
 
@@ -5517,9 +6039,9 @@
     <w:lsdException w:name="heading 7" w:uiPriority="9" w:qFormat="1"/>
     <w:lsdException w:name="heading 8" w:uiPriority="9" w:qFormat="1"/>
     <w:lsdException w:name="heading 9" w:uiPriority="9" w:qFormat="1"/>
-    <w:lsdException w:name="toc 1" w:uiPriority="39"/>
-    <w:lsdException w:name="toc 2" w:uiPriority="39"/>
-    <w:lsdException w:name="toc 3" w:uiPriority="39"/>
+    <w:lsdException w:name="toc 1" w:uiPriority="39" w:qFormat="1"/>
+    <w:lsdException w:name="toc 2" w:uiPriority="39" w:qFormat="1"/>
+    <w:lsdException w:name="toc 3" w:uiPriority="39" w:qFormat="1"/>
     <w:lsdException w:name="toc 4" w:uiPriority="39"/>
     <w:lsdException w:name="toc 5" w:uiPriority="39"/>
     <w:lsdException w:name="toc 6" w:uiPriority="39"/>
@@ -5858,6 +6380,90 @@
       <w:szCs w:val="24"/>
     </w:rPr>
   </w:style>
+  <w:style w:type="paragraph" w:styleId="TtulodeTDC">
+    <w:name w:val="TOC Heading"/>
+    <w:basedOn w:val="Ttulo1"/>
+    <w:next w:val="Normal"/>
+    <w:uiPriority w:val="39"/>
+    <w:unhideWhenUsed/>
+    <w:qFormat/>
+    <w:rsid w:val="00B465FD"/>
+    <w:pPr>
+      <w:spacing w:after="0"/>
+      <w:outlineLvl w:val="9"/>
+    </w:pPr>
+    <w:rPr>
+      <w:rFonts w:asciiTheme="majorHAnsi" w:eastAsiaTheme="majorEastAsia" w:hAnsiTheme="majorHAnsi" w:cstheme="majorBidi"/>
+      <w:bCs/>
+      <w:color w:val="365F91" w:themeColor="accent1" w:themeShade="BF"/>
+      <w:sz w:val="28"/>
+      <w:szCs w:val="28"/>
+    </w:rPr>
+  </w:style>
+  <w:style w:type="paragraph" w:styleId="TDC2">
+    <w:name w:val="toc 2"/>
+    <w:basedOn w:val="Normal"/>
+    <w:next w:val="Normal"/>
+    <w:autoRedefine/>
+    <w:uiPriority w:val="39"/>
+    <w:semiHidden/>
+    <w:unhideWhenUsed/>
+    <w:qFormat/>
+    <w:rsid w:val="00B465FD"/>
+    <w:pPr>
+      <w:spacing w:after="100"/>
+      <w:ind w:left="220"/>
+    </w:pPr>
+    <w:rPr>
+      <w:rFonts w:asciiTheme="minorHAnsi" w:eastAsiaTheme="minorEastAsia" w:hAnsiTheme="minorHAnsi" w:cstheme="minorBidi"/>
+    </w:rPr>
+  </w:style>
+  <w:style w:type="paragraph" w:styleId="TDC1">
+    <w:name w:val="toc 1"/>
+    <w:basedOn w:val="Normal"/>
+    <w:next w:val="Normal"/>
+    <w:autoRedefine/>
+    <w:uiPriority w:val="39"/>
+    <w:semiHidden/>
+    <w:unhideWhenUsed/>
+    <w:qFormat/>
+    <w:rsid w:val="00B465FD"/>
+    <w:pPr>
+      <w:spacing w:after="100"/>
+    </w:pPr>
+    <w:rPr>
+      <w:rFonts w:asciiTheme="minorHAnsi" w:eastAsiaTheme="minorEastAsia" w:hAnsiTheme="minorHAnsi" w:cstheme="minorBidi"/>
+    </w:rPr>
+  </w:style>
+  <w:style w:type="paragraph" w:styleId="TDC3">
+    <w:name w:val="toc 3"/>
+    <w:basedOn w:val="Normal"/>
+    <w:next w:val="Normal"/>
+    <w:autoRedefine/>
+    <w:uiPriority w:val="39"/>
+    <w:semiHidden/>
+    <w:unhideWhenUsed/>
+    <w:qFormat/>
+    <w:rsid w:val="00B465FD"/>
+    <w:pPr>
+      <w:spacing w:after="100"/>
+      <w:ind w:left="440"/>
+    </w:pPr>
+    <w:rPr>
+      <w:rFonts w:asciiTheme="minorHAnsi" w:eastAsiaTheme="minorEastAsia" w:hAnsiTheme="minorHAnsi" w:cstheme="minorBidi"/>
+    </w:rPr>
+  </w:style>
+  <w:style w:type="character" w:styleId="Hipervnculo">
+    <w:name w:val="Hyperlink"/>
+    <w:basedOn w:val="Fuentedeprrafopredeter"/>
+    <w:uiPriority w:val="99"/>
+    <w:unhideWhenUsed/>
+    <w:rsid w:val="00A14508"/>
+    <w:rPr>
+      <w:color w:val="0000FF" w:themeColor="hyperlink"/>
+      <w:u w:val="single"/>
+    </w:rPr>
+  </w:style>
 </w:styles>
 </file>
 
@@ -6179,4 +6785,16 @@
   </a:objectDefaults>
   <a:extraClrSchemeLst/>
 </a:theme>
+</file>
+
+<file path=customXml/item1.xml><?xml version="1.0" encoding="utf-8"?>
+<b:Sources xmlns:b="http://schemas.openxmlformats.org/officeDocument/2006/bibliography" xmlns="http://schemas.openxmlformats.org/officeDocument/2006/bibliography" SelectedStyle="\APA.XSL" StyleName="APA"/>
+</file>
+
+<file path=customXml/itemProps1.xml><?xml version="1.0" encoding="utf-8"?>
+<ds:datastoreItem xmlns:ds="http://schemas.openxmlformats.org/officeDocument/2006/customXml" ds:itemID="{45DC5C50-B57A-46AC-A2DC-6652B75D1121}">
+  <ds:schemaRefs>
+    <ds:schemaRef ds:uri="http://schemas.openxmlformats.org/officeDocument/2006/bibliography"/>
+  </ds:schemaRefs>
+</ds:datastoreItem>
 </file>
</xml_diff>